<commit_message>
changed order of portfolio
</commit_message>
<xml_diff>
--- a/CV.docx
+++ b/CV.docx
@@ -70,6 +70,9 @@
               </w:rPr>
               <w:t>Ryan Lewis</w:t>
             </w:r>
+            <w:r>
+              <w:t xml:space="preserve">                                                 </w:t>
+            </w:r>
           </w:p>
           <w:p>
             <w:pPr>
@@ -77,42 +80,22 @@
               <w:keepLines/>
               <w:spacing w:before="40" w:after="40"/>
               <w:rPr>
-                <w:sz w:val="18"/>
+                <w:sz w:val="17"/>
+                <w:szCs w:val="17"/>
               </w:rPr>
             </w:pPr>
             <w:r>
               <w:rPr>
                 <w:b/>
-                <w:sz w:val="18"/>
-              </w:rPr>
-              <w:t>Phone:</w:t>
-            </w:r>
-            <w:r>
-              <w:rPr>
-                <w:sz w:val="18"/>
-              </w:rPr>
-              <w:t xml:space="preserve"> 07713 960728 / 01446 760995                                                    </w:t>
-            </w:r>
-          </w:p>
-          <w:p>
-            <w:pPr>
-              <w:keepNext/>
-              <w:keepLines/>
-              <w:spacing w:before="40" w:after="40"/>
-              <w:rPr>
-                <w:sz w:val="18"/>
-              </w:rPr>
-            </w:pPr>
-            <w:r>
-              <w:rPr>
-                <w:b/>
-                <w:sz w:val="18"/>
+                <w:sz w:val="17"/>
+                <w:szCs w:val="17"/>
               </w:rPr>
               <w:t>Email:</w:t>
             </w:r>
             <w:r>
               <w:rPr>
-                <w:sz w:val="18"/>
+                <w:sz w:val="17"/>
+                <w:szCs w:val="17"/>
               </w:rPr>
               <w:t xml:space="preserve"> </w:t>
             </w:r>
@@ -120,14 +103,16 @@
               <w:r>
                 <w:rPr>
                   <w:rStyle w:val="Hyperlink"/>
-                  <w:sz w:val="18"/>
+                  <w:sz w:val="17"/>
+                  <w:szCs w:val="17"/>
                 </w:rPr>
                 <w:t>1994ryanlewis1994@gmail.com</w:t>
               </w:r>
             </w:hyperlink>
             <w:r>
               <w:rPr>
-                <w:sz w:val="18"/>
+                <w:sz w:val="17"/>
+                <w:szCs w:val="17"/>
               </w:rPr>
               <w:t xml:space="preserve"> </w:t>
             </w:r>
@@ -138,26 +123,31 @@
               <w:keepLines/>
               <w:spacing w:before="40" w:after="40"/>
               <w:rPr>
-                <w:sz w:val="18"/>
+                <w:rStyle w:val="Hyperlink"/>
+                <w:sz w:val="17"/>
+                <w:szCs w:val="17"/>
               </w:rPr>
             </w:pPr>
             <w:r>
               <w:rPr>
                 <w:b/>
-                <w:sz w:val="18"/>
+                <w:sz w:val="17"/>
+                <w:szCs w:val="17"/>
               </w:rPr>
               <w:t>Portfolio</w:t>
             </w:r>
             <w:r>
               <w:rPr>
                 <w:b/>
-                <w:sz w:val="18"/>
+                <w:sz w:val="17"/>
+                <w:szCs w:val="17"/>
               </w:rPr>
               <w:t>:</w:t>
             </w:r>
             <w:r>
               <w:rPr>
-                <w:sz w:val="18"/>
+                <w:sz w:val="17"/>
+                <w:szCs w:val="17"/>
               </w:rPr>
               <w:t xml:space="preserve"> </w:t>
             </w:r>
@@ -165,20 +155,44 @@
               <w:r>
                 <w:rPr>
                   <w:rStyle w:val="Hyperlink"/>
+                  <w:sz w:val="17"/>
+                  <w:szCs w:val="17"/>
                 </w:rPr>
-                <w:t>https://www.ryanlewis.co.u</w:t>
+                <w:t>https://www.ryanlewis.co.uk/portfolio/</w:t>
               </w:r>
+            </w:hyperlink>
+          </w:p>
+          <w:p>
+            <w:pPr>
+              <w:keepNext/>
+              <w:keepLines/>
+              <w:spacing w:before="40" w:after="40"/>
+              <w:rPr>
+                <w:b/>
+              </w:rPr>
+            </w:pPr>
+            <w:r>
+              <w:rPr>
+                <w:b/>
+                <w:sz w:val="17"/>
+                <w:szCs w:val="17"/>
+              </w:rPr>
+              <w:t>GitHub:</w:t>
+            </w:r>
+            <w:r>
+              <w:rPr>
+                <w:b/>
+                <w:sz w:val="17"/>
+                <w:szCs w:val="17"/>
+              </w:rPr>
+              <w:t xml:space="preserve"> </w:t>
+            </w:r>
+            <w:hyperlink r:id="rId9" w:history="1">
               <w:r>
                 <w:rPr>
                   <w:rStyle w:val="Hyperlink"/>
                 </w:rPr>
-                <w:t>k</w:t>
-              </w:r>
-              <w:r>
-                <w:rPr>
-                  <w:rStyle w:val="Hyperlink"/>
-                </w:rPr>
-                <w:t>/portfolio/</w:t>
+                <w:t>https://github.com/ryanlewis94</w:t>
               </w:r>
             </w:hyperlink>
           </w:p>
@@ -211,15 +225,15 @@
               <w:keepLines/>
               <w:spacing w:after="40"/>
               <w:rPr>
-                <w:sz w:val="18"/>
-                <w:szCs w:val="18"/>
+                <w:sz w:val="17"/>
+                <w:szCs w:val="17"/>
               </w:rPr>
             </w:pPr>
             <w:r>
               <w:rPr>
                 <w:b/>
-                <w:sz w:val="18"/>
-                <w:szCs w:val="18"/>
+                <w:sz w:val="17"/>
+                <w:szCs w:val="17"/>
               </w:rPr>
               <w:t>Personal Profile</w:t>
             </w:r>
@@ -233,8 +247,8 @@
             <w:pPr>
               <w:spacing w:after="40"/>
               <w:rPr>
-                <w:sz w:val="18"/>
-                <w:szCs w:val="18"/>
+                <w:sz w:val="17"/>
+                <w:szCs w:val="17"/>
               </w:rPr>
             </w:pPr>
           </w:p>
@@ -250,171 +264,138 @@
             <w:pPr>
               <w:spacing w:after="40"/>
               <w:rPr>
-                <w:sz w:val="18"/>
-                <w:szCs w:val="18"/>
-              </w:rPr>
-            </w:pPr>
-            <w:r>
-              <w:rPr>
-                <w:sz w:val="18"/>
-                <w:szCs w:val="18"/>
+                <w:sz w:val="17"/>
+                <w:szCs w:val="17"/>
+              </w:rPr>
+            </w:pPr>
+            <w:r>
+              <w:rPr>
+                <w:sz w:val="17"/>
+                <w:szCs w:val="17"/>
               </w:rPr>
               <w:t>I am a technology enthusiast</w:t>
             </w:r>
             <w:r>
               <w:rPr>
-                <w:sz w:val="18"/>
-                <w:szCs w:val="18"/>
+                <w:sz w:val="17"/>
+                <w:szCs w:val="17"/>
               </w:rPr>
               <w:t>, I</w:t>
             </w:r>
             <w:r>
               <w:rPr>
-                <w:sz w:val="18"/>
-                <w:szCs w:val="18"/>
+                <w:sz w:val="17"/>
+                <w:szCs w:val="17"/>
               </w:rPr>
               <w:t xml:space="preserve"> </w:t>
             </w:r>
             <w:r>
               <w:rPr>
-                <w:sz w:val="18"/>
-                <w:szCs w:val="18"/>
+                <w:sz w:val="17"/>
+                <w:szCs w:val="17"/>
               </w:rPr>
               <w:t>graduated</w:t>
             </w:r>
             <w:r>
               <w:rPr>
-                <w:sz w:val="18"/>
-                <w:szCs w:val="18"/>
+                <w:sz w:val="17"/>
+                <w:szCs w:val="17"/>
               </w:rPr>
               <w:t xml:space="preserve"> last year at </w:t>
             </w:r>
             <w:r>
               <w:rPr>
-                <w:sz w:val="18"/>
-                <w:szCs w:val="18"/>
+                <w:sz w:val="17"/>
+                <w:szCs w:val="17"/>
               </w:rPr>
               <w:t xml:space="preserve">the </w:t>
             </w:r>
             <w:r>
               <w:rPr>
-                <w:sz w:val="18"/>
-                <w:szCs w:val="18"/>
+                <w:sz w:val="17"/>
+                <w:szCs w:val="17"/>
               </w:rPr>
               <w:t>U</w:t>
             </w:r>
             <w:r>
               <w:rPr>
-                <w:sz w:val="18"/>
-                <w:szCs w:val="18"/>
+                <w:sz w:val="17"/>
+                <w:szCs w:val="17"/>
               </w:rPr>
               <w:t xml:space="preserve">niversity </w:t>
             </w:r>
             <w:r>
               <w:rPr>
-                <w:sz w:val="18"/>
-                <w:szCs w:val="18"/>
+                <w:sz w:val="17"/>
+                <w:szCs w:val="17"/>
               </w:rPr>
               <w:t xml:space="preserve">of South Wales </w:t>
             </w:r>
             <w:r>
               <w:rPr>
-                <w:sz w:val="18"/>
-                <w:szCs w:val="18"/>
+                <w:sz w:val="17"/>
+                <w:szCs w:val="17"/>
               </w:rPr>
               <w:t>achieving</w:t>
             </w:r>
             <w:r>
               <w:rPr>
-                <w:sz w:val="18"/>
-                <w:szCs w:val="18"/>
-              </w:rPr>
-              <w:t xml:space="preserve"> a 2:1 in BSc Information Systems. </w:t>
-            </w:r>
-            <w:r>
-              <w:rPr>
-                <w:sz w:val="18"/>
-                <w:szCs w:val="18"/>
-              </w:rPr>
-              <w:t>I have a big interest in</w:t>
-            </w:r>
-            <w:r>
-              <w:rPr>
-                <w:sz w:val="18"/>
-                <w:szCs w:val="18"/>
+                <w:sz w:val="17"/>
+                <w:szCs w:val="17"/>
+              </w:rPr>
+              <w:t xml:space="preserve"> a 2:1 in BSc Information Systems. I have a big interest in</w:t>
+            </w:r>
+            <w:r>
+              <w:rPr>
+                <w:sz w:val="17"/>
+                <w:szCs w:val="17"/>
               </w:rPr>
               <w:t xml:space="preserve"> web and mobile</w:t>
             </w:r>
             <w:r>
               <w:rPr>
-                <w:sz w:val="18"/>
-                <w:szCs w:val="18"/>
-              </w:rPr>
-              <w:t xml:space="preserve"> development and am passionate about all things IT</w:t>
-            </w:r>
-            <w:r>
-              <w:rPr>
-                <w:sz w:val="18"/>
-                <w:szCs w:val="18"/>
+                <w:sz w:val="17"/>
+                <w:szCs w:val="17"/>
+              </w:rPr>
+              <w:t xml:space="preserve"> development and </w:t>
+            </w:r>
+            <w:r>
+              <w:rPr>
+                <w:sz w:val="17"/>
+                <w:szCs w:val="17"/>
+              </w:rPr>
+              <w:t>am mainly a self-taught developer</w:t>
+            </w:r>
+            <w:r>
+              <w:rPr>
+                <w:sz w:val="17"/>
+                <w:szCs w:val="17"/>
               </w:rPr>
               <w:t xml:space="preserve">. My current goal is to </w:t>
             </w:r>
             <w:r>
               <w:rPr>
-                <w:sz w:val="18"/>
-                <w:szCs w:val="18"/>
-              </w:rPr>
-              <w:t xml:space="preserve">look for an entry level </w:t>
-            </w:r>
-            <w:r>
-              <w:rPr>
-                <w:sz w:val="18"/>
-                <w:szCs w:val="18"/>
-              </w:rPr>
-              <w:t xml:space="preserve">job </w:t>
-            </w:r>
-            <w:r>
-              <w:rPr>
-                <w:sz w:val="18"/>
-                <w:szCs w:val="18"/>
-              </w:rPr>
-              <w:t xml:space="preserve">or </w:t>
-            </w:r>
-            <w:r>
-              <w:rPr>
-                <w:sz w:val="18"/>
-                <w:szCs w:val="18"/>
-              </w:rPr>
-              <w:t>graduate</w:t>
-            </w:r>
-            <w:r>
-              <w:rPr>
-                <w:sz w:val="18"/>
-                <w:szCs w:val="18"/>
-              </w:rPr>
-              <w:t xml:space="preserve"> placement to begin my career in </w:t>
-            </w:r>
-            <w:r>
-              <w:rPr>
-                <w:sz w:val="18"/>
-                <w:szCs w:val="18"/>
-              </w:rPr>
-              <w:t>IT</w:t>
-            </w:r>
-            <w:r>
-              <w:rPr>
-                <w:sz w:val="18"/>
-                <w:szCs w:val="18"/>
-              </w:rPr>
-              <w:t>.</w:t>
-            </w:r>
+                <w:sz w:val="17"/>
+                <w:szCs w:val="17"/>
+              </w:rPr>
+              <w:t>look for</w:t>
+            </w:r>
+            <w:r>
+              <w:rPr>
+                <w:sz w:val="17"/>
+                <w:szCs w:val="17"/>
+              </w:rPr>
+              <w:t xml:space="preserve"> an opportunity where I can continue my development and continuously learn from smarter and more experienced developers than myself.</w:t>
+            </w:r>
+            <w:bookmarkStart w:id="1" w:name="_GoBack"/>
+            <w:bookmarkEnd w:id="1"/>
           </w:p>
           <w:p>
             <w:pPr>
               <w:spacing w:after="40"/>
               <w:rPr>
-                <w:sz w:val="18"/>
-                <w:szCs w:val="18"/>
+                <w:sz w:val="17"/>
+                <w:szCs w:val="17"/>
               </w:rPr>
             </w:pPr>
           </w:p>
@@ -438,15 +419,15 @@
               <w:spacing w:after="40"/>
               <w:rPr>
                 <w:b/>
-                <w:sz w:val="18"/>
-                <w:szCs w:val="18"/>
+                <w:sz w:val="17"/>
+                <w:szCs w:val="17"/>
               </w:rPr>
             </w:pPr>
             <w:r>
               <w:rPr>
                 <w:b/>
-                <w:sz w:val="18"/>
-                <w:szCs w:val="18"/>
+                <w:sz w:val="17"/>
+                <w:szCs w:val="17"/>
               </w:rPr>
               <w:t>Key Skills</w:t>
             </w:r>
@@ -460,8 +441,8 @@
             <w:pPr>
               <w:spacing w:after="40"/>
               <w:rPr>
-                <w:sz w:val="18"/>
-                <w:szCs w:val="18"/>
+                <w:sz w:val="17"/>
+                <w:szCs w:val="17"/>
               </w:rPr>
             </w:pPr>
           </w:p>
@@ -482,95 +463,114 @@
               </w:numPr>
               <w:spacing w:after="40"/>
               <w:rPr>
-                <w:sz w:val="18"/>
-                <w:szCs w:val="18"/>
-              </w:rPr>
-            </w:pPr>
-            <w:r>
-              <w:rPr>
-                <w:sz w:val="18"/>
-                <w:szCs w:val="18"/>
+                <w:sz w:val="17"/>
+                <w:szCs w:val="17"/>
+              </w:rPr>
+            </w:pPr>
+            <w:r>
+              <w:rPr>
+                <w:sz w:val="17"/>
+                <w:szCs w:val="17"/>
               </w:rPr>
               <w:t xml:space="preserve">Strong </w:t>
             </w:r>
             <w:r>
               <w:rPr>
-                <w:sz w:val="18"/>
-                <w:szCs w:val="18"/>
+                <w:sz w:val="17"/>
+                <w:szCs w:val="17"/>
               </w:rPr>
               <w:t>HTML</w:t>
             </w:r>
             <w:r>
               <w:rPr>
-                <w:sz w:val="18"/>
-                <w:szCs w:val="18"/>
+                <w:sz w:val="17"/>
+                <w:szCs w:val="17"/>
               </w:rPr>
               <w:t>5</w:t>
             </w:r>
             <w:r>
               <w:rPr>
-                <w:sz w:val="18"/>
-                <w:szCs w:val="18"/>
+                <w:sz w:val="17"/>
+                <w:szCs w:val="17"/>
               </w:rPr>
               <w:t>, CSS</w:t>
             </w:r>
             <w:r>
               <w:rPr>
-                <w:sz w:val="18"/>
-                <w:szCs w:val="18"/>
+                <w:sz w:val="17"/>
+                <w:szCs w:val="17"/>
               </w:rPr>
               <w:t>3</w:t>
             </w:r>
             <w:r>
               <w:rPr>
-                <w:sz w:val="18"/>
-                <w:szCs w:val="18"/>
+                <w:sz w:val="17"/>
+                <w:szCs w:val="17"/>
               </w:rPr>
               <w:t xml:space="preserve">, </w:t>
             </w:r>
-            <w:proofErr w:type="gramStart"/>
-            <w:r>
-              <w:rPr>
-                <w:sz w:val="18"/>
-                <w:szCs w:val="18"/>
-              </w:rPr>
-              <w:t>JavaScript</w:t>
-            </w:r>
-            <w:r>
-              <w:rPr>
-                <w:sz w:val="18"/>
-                <w:szCs w:val="18"/>
-              </w:rPr>
-              <w:t>(</w:t>
-            </w:r>
-            <w:proofErr w:type="gramEnd"/>
-            <w:r>
-              <w:rPr>
-                <w:sz w:val="18"/>
-                <w:szCs w:val="18"/>
+            <w:r>
+              <w:rPr>
+                <w:sz w:val="17"/>
+                <w:szCs w:val="17"/>
+              </w:rPr>
+              <w:t>JavaScript (</w:t>
+            </w:r>
+            <w:r>
+              <w:rPr>
+                <w:sz w:val="17"/>
+                <w:szCs w:val="17"/>
               </w:rPr>
               <w:t>ECMAScript</w:t>
             </w:r>
             <w:r>
               <w:rPr>
-                <w:sz w:val="18"/>
-                <w:szCs w:val="18"/>
+                <w:sz w:val="17"/>
+                <w:szCs w:val="17"/>
               </w:rPr>
               <w:t>)</w:t>
             </w:r>
             <w:r>
               <w:rPr>
-                <w:sz w:val="18"/>
-                <w:szCs w:val="18"/>
-              </w:rPr>
-              <w:t xml:space="preserve"> </w:t>
-            </w:r>
-            <w:r>
-              <w:rPr>
-                <w:sz w:val="18"/>
-                <w:szCs w:val="18"/>
-              </w:rPr>
-              <w:t>and PHP with MySQL.</w:t>
+                <w:sz w:val="17"/>
+                <w:szCs w:val="17"/>
+              </w:rPr>
+              <w:t xml:space="preserve">, </w:t>
+            </w:r>
+            <w:r>
+              <w:rPr>
+                <w:sz w:val="17"/>
+                <w:szCs w:val="17"/>
+              </w:rPr>
+              <w:t>PHP with MySQL</w:t>
+            </w:r>
+            <w:r>
+              <w:rPr>
+                <w:sz w:val="17"/>
+                <w:szCs w:val="17"/>
+              </w:rPr>
+              <w:t xml:space="preserve"> and </w:t>
+            </w:r>
+            <w:r>
+              <w:rPr>
+                <w:sz w:val="17"/>
+                <w:szCs w:val="17"/>
+              </w:rPr>
+              <w:t>knowledge of Object-Oriented Programming (OOP) principles</w:t>
+            </w:r>
+            <w:r>
+              <w:rPr>
+                <w:sz w:val="17"/>
+                <w:szCs w:val="17"/>
+              </w:rPr>
+              <w:t>, Git and GitHub</w:t>
+            </w:r>
+            <w:r>
+              <w:rPr>
+                <w:sz w:val="17"/>
+                <w:szCs w:val="17"/>
+              </w:rPr>
+              <w:t>.</w:t>
             </w:r>
           </w:p>
           <w:p>
@@ -582,16 +582,193 @@
               </w:numPr>
               <w:spacing w:after="40"/>
               <w:rPr>
-                <w:sz w:val="18"/>
-                <w:szCs w:val="18"/>
-              </w:rPr>
-            </w:pPr>
-            <w:r>
-              <w:rPr>
-                <w:sz w:val="18"/>
-                <w:szCs w:val="18"/>
-              </w:rPr>
-              <w:t>Strong knowledge of Object-Oriented Programming (OOP) principles.</w:t>
+                <w:sz w:val="17"/>
+                <w:szCs w:val="17"/>
+              </w:rPr>
+            </w:pPr>
+            <w:r>
+              <w:rPr>
+                <w:sz w:val="17"/>
+                <w:szCs w:val="17"/>
+              </w:rPr>
+              <w:t>Some e</w:t>
+            </w:r>
+            <w:r>
+              <w:rPr>
+                <w:sz w:val="17"/>
+                <w:szCs w:val="17"/>
+              </w:rPr>
+              <w:t xml:space="preserve">xperience with </w:t>
+            </w:r>
+            <w:r>
+              <w:rPr>
+                <w:sz w:val="17"/>
+                <w:szCs w:val="17"/>
+              </w:rPr>
+              <w:t>C#</w:t>
+            </w:r>
+            <w:r>
+              <w:rPr>
+                <w:sz w:val="17"/>
+                <w:szCs w:val="17"/>
+              </w:rPr>
+              <w:t>,</w:t>
+            </w:r>
+            <w:r>
+              <w:rPr>
+                <w:sz w:val="17"/>
+                <w:szCs w:val="17"/>
+              </w:rPr>
+              <w:t xml:space="preserve"> </w:t>
+            </w:r>
+            <w:r>
+              <w:rPr>
+                <w:sz w:val="17"/>
+                <w:szCs w:val="17"/>
+              </w:rPr>
+              <w:t xml:space="preserve">VB, </w:t>
+            </w:r>
+            <w:r>
+              <w:rPr>
+                <w:sz w:val="17"/>
+                <w:szCs w:val="17"/>
+              </w:rPr>
+              <w:t>Bootstrap,</w:t>
+            </w:r>
+            <w:r>
+              <w:rPr>
+                <w:sz w:val="17"/>
+                <w:szCs w:val="17"/>
+              </w:rPr>
+              <w:t xml:space="preserve"> </w:t>
+            </w:r>
+            <w:r>
+              <w:rPr>
+                <w:sz w:val="17"/>
+                <w:szCs w:val="17"/>
+              </w:rPr>
+              <w:t>WordPress</w:t>
+            </w:r>
+            <w:r>
+              <w:rPr>
+                <w:sz w:val="17"/>
+                <w:szCs w:val="17"/>
+              </w:rPr>
+              <w:t>,</w:t>
+            </w:r>
+            <w:r>
+              <w:rPr>
+                <w:sz w:val="17"/>
+                <w:szCs w:val="17"/>
+              </w:rPr>
+              <w:t xml:space="preserve"> </w:t>
+            </w:r>
+            <w:r>
+              <w:rPr>
+                <w:sz w:val="17"/>
+                <w:szCs w:val="17"/>
+              </w:rPr>
+              <w:t>React</w:t>
+            </w:r>
+            <w:r>
+              <w:rPr>
+                <w:sz w:val="17"/>
+                <w:szCs w:val="17"/>
+              </w:rPr>
+              <w:t xml:space="preserve"> </w:t>
+            </w:r>
+            <w:proofErr w:type="spellStart"/>
+            <w:r>
+              <w:rPr>
+                <w:sz w:val="17"/>
+                <w:szCs w:val="17"/>
+              </w:rPr>
+              <w:t>js</w:t>
+            </w:r>
+            <w:proofErr w:type="spellEnd"/>
+            <w:r>
+              <w:rPr>
+                <w:sz w:val="17"/>
+                <w:szCs w:val="17"/>
+              </w:rPr>
+              <w:t>,</w:t>
+            </w:r>
+            <w:r>
+              <w:rPr>
+                <w:sz w:val="17"/>
+                <w:szCs w:val="17"/>
+              </w:rPr>
+              <w:t xml:space="preserve"> </w:t>
+            </w:r>
+            <w:r>
+              <w:rPr>
+                <w:sz w:val="17"/>
+                <w:szCs w:val="17"/>
+              </w:rPr>
+              <w:t>Node</w:t>
+            </w:r>
+            <w:r>
+              <w:rPr>
+                <w:sz w:val="17"/>
+                <w:szCs w:val="17"/>
+              </w:rPr>
+              <w:t>.</w:t>
+            </w:r>
+            <w:r>
+              <w:rPr>
+                <w:sz w:val="17"/>
+                <w:szCs w:val="17"/>
+              </w:rPr>
+              <w:t>js</w:t>
+            </w:r>
+            <w:r>
+              <w:rPr>
+                <w:sz w:val="17"/>
+                <w:szCs w:val="17"/>
+              </w:rPr>
+              <w:t>,</w:t>
+            </w:r>
+            <w:r>
+              <w:rPr>
+                <w:sz w:val="17"/>
+                <w:szCs w:val="17"/>
+              </w:rPr>
+              <w:t xml:space="preserve"> </w:t>
+            </w:r>
+            <w:r>
+              <w:rPr>
+                <w:sz w:val="17"/>
+                <w:szCs w:val="17"/>
+              </w:rPr>
+              <w:t xml:space="preserve">PostgreSQL, </w:t>
+            </w:r>
+            <w:r>
+              <w:rPr>
+                <w:sz w:val="17"/>
+                <w:szCs w:val="17"/>
+              </w:rPr>
+              <w:t>jQuery,</w:t>
+            </w:r>
+            <w:r>
+              <w:rPr>
+                <w:sz w:val="17"/>
+                <w:szCs w:val="17"/>
+              </w:rPr>
+              <w:t xml:space="preserve"> Laravel</w:t>
+            </w:r>
+            <w:r>
+              <w:rPr>
+                <w:sz w:val="17"/>
+                <w:szCs w:val="17"/>
+              </w:rPr>
+              <w:t>,</w:t>
+            </w:r>
+            <w:r>
+              <w:rPr>
+                <w:sz w:val="17"/>
+                <w:szCs w:val="17"/>
+              </w:rPr>
+              <w:t xml:space="preserve"> and iOS development.</w:t>
             </w:r>
           </w:p>
           <w:p>
@@ -603,109 +780,16 @@
               </w:numPr>
               <w:spacing w:after="40"/>
               <w:rPr>
-                <w:sz w:val="18"/>
-                <w:szCs w:val="18"/>
-              </w:rPr>
-            </w:pPr>
-            <w:r>
-              <w:rPr>
-                <w:sz w:val="18"/>
-                <w:szCs w:val="18"/>
-              </w:rPr>
-              <w:t>Some e</w:t>
-            </w:r>
-            <w:r>
-              <w:rPr>
-                <w:sz w:val="18"/>
-                <w:szCs w:val="18"/>
-              </w:rPr>
-              <w:t xml:space="preserve">xperience with </w:t>
-            </w:r>
-            <w:r>
-              <w:rPr>
-                <w:sz w:val="18"/>
-                <w:szCs w:val="18"/>
-              </w:rPr>
-              <w:t>Bootstrap,</w:t>
-            </w:r>
-            <w:r>
-              <w:rPr>
-                <w:sz w:val="18"/>
-                <w:szCs w:val="18"/>
-              </w:rPr>
-              <w:t xml:space="preserve"> </w:t>
-            </w:r>
-            <w:proofErr w:type="spellStart"/>
-            <w:r>
-              <w:rPr>
-                <w:sz w:val="18"/>
-                <w:szCs w:val="18"/>
-              </w:rPr>
-              <w:t>Wordpress</w:t>
-            </w:r>
-            <w:proofErr w:type="spellEnd"/>
-            <w:r>
-              <w:rPr>
-                <w:sz w:val="18"/>
-                <w:szCs w:val="18"/>
-              </w:rPr>
-              <w:t>,</w:t>
-            </w:r>
-            <w:r>
-              <w:rPr>
-                <w:sz w:val="18"/>
-                <w:szCs w:val="18"/>
-              </w:rPr>
-              <w:t xml:space="preserve"> </w:t>
-            </w:r>
-            <w:r>
-              <w:rPr>
-                <w:sz w:val="18"/>
-                <w:szCs w:val="18"/>
-              </w:rPr>
-              <w:t>React,</w:t>
-            </w:r>
-            <w:r>
-              <w:rPr>
-                <w:sz w:val="18"/>
-                <w:szCs w:val="18"/>
-              </w:rPr>
-              <w:t xml:space="preserve"> Redux,</w:t>
-            </w:r>
-            <w:r>
-              <w:rPr>
-                <w:sz w:val="18"/>
-                <w:szCs w:val="18"/>
-              </w:rPr>
-              <w:t xml:space="preserve"> </w:t>
-            </w:r>
-            <w:r>
-              <w:rPr>
-                <w:sz w:val="18"/>
-                <w:szCs w:val="18"/>
-              </w:rPr>
-              <w:t>jQuery,</w:t>
-            </w:r>
-            <w:r>
-              <w:rPr>
-                <w:sz w:val="18"/>
-                <w:szCs w:val="18"/>
-              </w:rPr>
-              <w:t xml:space="preserve"> Laravel</w:t>
-            </w:r>
-            <w:r>
-              <w:rPr>
-                <w:sz w:val="18"/>
-                <w:szCs w:val="18"/>
-              </w:rPr>
-              <w:t>,</w:t>
-            </w:r>
-            <w:r>
-              <w:rPr>
-                <w:sz w:val="18"/>
-                <w:szCs w:val="18"/>
-              </w:rPr>
-              <w:t xml:space="preserve"> and iOS development.</w:t>
+                <w:sz w:val="17"/>
+                <w:szCs w:val="17"/>
+              </w:rPr>
+            </w:pPr>
+            <w:r>
+              <w:rPr>
+                <w:sz w:val="17"/>
+                <w:szCs w:val="17"/>
+              </w:rPr>
+              <w:t>Very fast learner and eager to learn new technologies.</w:t>
             </w:r>
           </w:p>
           <w:p>
@@ -717,16 +801,16 @@
               </w:numPr>
               <w:spacing w:after="40"/>
               <w:rPr>
-                <w:sz w:val="18"/>
-                <w:szCs w:val="18"/>
-              </w:rPr>
-            </w:pPr>
-            <w:r>
-              <w:rPr>
-                <w:sz w:val="18"/>
-                <w:szCs w:val="18"/>
-              </w:rPr>
-              <w:t>Very fast learner and eager to learn new technologies.</w:t>
+                <w:sz w:val="17"/>
+                <w:szCs w:val="17"/>
+              </w:rPr>
+            </w:pPr>
+            <w:r>
+              <w:rPr>
+                <w:sz w:val="17"/>
+                <w:szCs w:val="17"/>
+              </w:rPr>
+              <w:t>Knowledge of SEO.</w:t>
             </w:r>
           </w:p>
           <w:p>
@@ -738,16 +822,16 @@
               </w:numPr>
               <w:spacing w:after="40"/>
               <w:rPr>
-                <w:sz w:val="18"/>
-                <w:szCs w:val="18"/>
-              </w:rPr>
-            </w:pPr>
-            <w:r>
-              <w:rPr>
-                <w:sz w:val="18"/>
-                <w:szCs w:val="18"/>
-              </w:rPr>
-              <w:t>Knowledge of SEO.</w:t>
+                <w:sz w:val="17"/>
+                <w:szCs w:val="17"/>
+              </w:rPr>
+            </w:pPr>
+            <w:r>
+              <w:rPr>
+                <w:sz w:val="17"/>
+                <w:szCs w:val="17"/>
+              </w:rPr>
+              <w:t>Proficient in the use of Microsoft Office Applications.</w:t>
             </w:r>
           </w:p>
           <w:p>
@@ -759,30 +843,30 @@
               </w:numPr>
               <w:spacing w:after="40"/>
               <w:rPr>
-                <w:sz w:val="18"/>
-                <w:szCs w:val="18"/>
-              </w:rPr>
-            </w:pPr>
-            <w:r>
-              <w:rPr>
-                <w:sz w:val="18"/>
-                <w:szCs w:val="18"/>
-              </w:rPr>
-              <w:t xml:space="preserve">Experience with adobe packages such as Dreamweaver, Photoshop and </w:t>
-            </w:r>
-            <w:r>
-              <w:rPr>
-                <w:sz w:val="18"/>
-                <w:szCs w:val="18"/>
-              </w:rPr>
-              <w:t>Illustrator</w:t>
-            </w:r>
-            <w:r>
-              <w:rPr>
-                <w:sz w:val="18"/>
-                <w:szCs w:val="18"/>
-              </w:rPr>
-              <w:t>.</w:t>
+                <w:sz w:val="17"/>
+                <w:szCs w:val="17"/>
+              </w:rPr>
+            </w:pPr>
+            <w:r>
+              <w:rPr>
+                <w:sz w:val="17"/>
+                <w:szCs w:val="17"/>
+              </w:rPr>
+              <w:t xml:space="preserve">Work well within </w:t>
+            </w:r>
+            <w:r>
+              <w:rPr>
+                <w:sz w:val="17"/>
+                <w:szCs w:val="17"/>
+              </w:rPr>
+              <w:t xml:space="preserve">agile </w:t>
+            </w:r>
+            <w:r>
+              <w:rPr>
+                <w:sz w:val="17"/>
+                <w:szCs w:val="17"/>
+              </w:rPr>
+              <w:t>team environments, communicate well with colleagues and easy to work with.</w:t>
             </w:r>
           </w:p>
           <w:p>
@@ -794,16 +878,51 @@
               </w:numPr>
               <w:spacing w:after="40"/>
               <w:rPr>
-                <w:sz w:val="18"/>
-                <w:szCs w:val="18"/>
-              </w:rPr>
-            </w:pPr>
-            <w:r>
-              <w:rPr>
-                <w:sz w:val="18"/>
-                <w:szCs w:val="18"/>
-              </w:rPr>
-              <w:t>Proficient in the use of Microsoft Office Applications.</w:t>
+                <w:sz w:val="17"/>
+                <w:szCs w:val="17"/>
+              </w:rPr>
+            </w:pPr>
+            <w:r>
+              <w:rPr>
+                <w:sz w:val="17"/>
+                <w:szCs w:val="17"/>
+              </w:rPr>
+              <w:t>Excellent</w:t>
+            </w:r>
+            <w:r>
+              <w:rPr>
+                <w:sz w:val="17"/>
+                <w:szCs w:val="17"/>
+              </w:rPr>
+              <w:t xml:space="preserve"> </w:t>
+            </w:r>
+            <w:r>
+              <w:rPr>
+                <w:sz w:val="17"/>
+                <w:szCs w:val="17"/>
+              </w:rPr>
+              <w:t xml:space="preserve">organizational, </w:t>
+            </w:r>
+            <w:r>
+              <w:rPr>
+                <w:sz w:val="17"/>
+                <w:szCs w:val="17"/>
+              </w:rPr>
+              <w:t>time management skills</w:t>
+            </w:r>
+            <w:r>
+              <w:rPr>
+                <w:sz w:val="17"/>
+                <w:szCs w:val="17"/>
+              </w:rPr>
+              <w:t xml:space="preserve"> and </w:t>
+            </w:r>
+            <w:r>
+              <w:rPr>
+                <w:sz w:val="17"/>
+                <w:szCs w:val="17"/>
+              </w:rPr>
+              <w:t>customer service skills.</w:t>
             </w:r>
           </w:p>
           <w:p>
@@ -815,133 +934,24 @@
               </w:numPr>
               <w:spacing w:after="40"/>
               <w:rPr>
-                <w:sz w:val="18"/>
-                <w:szCs w:val="18"/>
-              </w:rPr>
-            </w:pPr>
-            <w:r>
-              <w:rPr>
-                <w:sz w:val="18"/>
-                <w:szCs w:val="18"/>
-              </w:rPr>
-              <w:t xml:space="preserve">Work well within </w:t>
-            </w:r>
-            <w:r>
-              <w:rPr>
-                <w:sz w:val="18"/>
-                <w:szCs w:val="18"/>
-              </w:rPr>
-              <w:t xml:space="preserve">agile </w:t>
-            </w:r>
-            <w:r>
-              <w:rPr>
-                <w:sz w:val="18"/>
-                <w:szCs w:val="18"/>
-              </w:rPr>
-              <w:t>team environments, communicate well with colleagues and easy to work with.</w:t>
-            </w:r>
-          </w:p>
-          <w:p>
-            <w:pPr>
-              <w:pStyle w:val="ListParagraph"/>
-              <w:numPr>
-                <w:ilvl w:val="0"/>
-                <w:numId w:val="1"/>
-              </w:numPr>
+                <w:sz w:val="17"/>
+                <w:szCs w:val="17"/>
+              </w:rPr>
+            </w:pPr>
+            <w:r>
+              <w:rPr>
+                <w:sz w:val="17"/>
+                <w:szCs w:val="17"/>
+              </w:rPr>
+              <w:t>Hardworking attitude and professional approach towards work.</w:t>
+            </w:r>
+          </w:p>
+          <w:p>
+            <w:pPr>
               <w:spacing w:after="40"/>
               <w:rPr>
-                <w:sz w:val="18"/>
-                <w:szCs w:val="18"/>
-              </w:rPr>
-            </w:pPr>
-            <w:r>
-              <w:rPr>
-                <w:sz w:val="18"/>
-                <w:szCs w:val="18"/>
-              </w:rPr>
-              <w:t>Excellent</w:t>
-            </w:r>
-            <w:r>
-              <w:rPr>
-                <w:sz w:val="18"/>
-                <w:szCs w:val="18"/>
-              </w:rPr>
-              <w:t xml:space="preserve"> </w:t>
-            </w:r>
-            <w:proofErr w:type="spellStart"/>
-            <w:r>
-              <w:rPr>
-                <w:sz w:val="18"/>
-                <w:szCs w:val="18"/>
-              </w:rPr>
-              <w:t>organisati</w:t>
-            </w:r>
-            <w:bookmarkStart w:id="1" w:name="_GoBack"/>
-            <w:bookmarkEnd w:id="1"/>
-            <w:r>
-              <w:rPr>
-                <w:sz w:val="18"/>
-                <w:szCs w:val="18"/>
-              </w:rPr>
-              <w:t>onal</w:t>
-            </w:r>
-            <w:proofErr w:type="spellEnd"/>
-            <w:r>
-              <w:rPr>
-                <w:sz w:val="18"/>
-                <w:szCs w:val="18"/>
-              </w:rPr>
-              <w:t xml:space="preserve"> and time management skills.</w:t>
-            </w:r>
-          </w:p>
-          <w:p>
-            <w:pPr>
-              <w:pStyle w:val="ListParagraph"/>
-              <w:numPr>
-                <w:ilvl w:val="0"/>
-                <w:numId w:val="1"/>
-              </w:numPr>
-              <w:spacing w:after="40"/>
-              <w:rPr>
-                <w:sz w:val="18"/>
-                <w:szCs w:val="18"/>
-              </w:rPr>
-            </w:pPr>
-            <w:r>
-              <w:rPr>
-                <w:sz w:val="18"/>
-                <w:szCs w:val="18"/>
-              </w:rPr>
-              <w:t>Good customer service skills.</w:t>
-            </w:r>
-          </w:p>
-          <w:p>
-            <w:pPr>
-              <w:pStyle w:val="ListParagraph"/>
-              <w:numPr>
-                <w:ilvl w:val="0"/>
-                <w:numId w:val="1"/>
-              </w:numPr>
-              <w:spacing w:after="40"/>
-              <w:rPr>
-                <w:sz w:val="18"/>
-                <w:szCs w:val="18"/>
-              </w:rPr>
-            </w:pPr>
-            <w:r>
-              <w:rPr>
-                <w:sz w:val="18"/>
-                <w:szCs w:val="18"/>
-              </w:rPr>
-              <w:t>Hardworking attitude and professional approach towards work.</w:t>
-            </w:r>
-          </w:p>
-          <w:p>
-            <w:pPr>
-              <w:spacing w:after="40"/>
-              <w:rPr>
-                <w:sz w:val="18"/>
-                <w:szCs w:val="18"/>
+                <w:sz w:val="17"/>
+                <w:szCs w:val="17"/>
               </w:rPr>
             </w:pPr>
           </w:p>
@@ -965,17 +975,17 @@
               <w:spacing w:after="40"/>
               <w:rPr>
                 <w:b/>
-                <w:sz w:val="18"/>
-                <w:szCs w:val="18"/>
+                <w:sz w:val="17"/>
+                <w:szCs w:val="17"/>
               </w:rPr>
             </w:pPr>
             <w:r>
               <w:rPr>
                 <w:b/>
-                <w:sz w:val="18"/>
-                <w:szCs w:val="18"/>
-              </w:rPr>
-              <w:t xml:space="preserve">Professional Membership </w:t>
+                <w:sz w:val="17"/>
+                <w:szCs w:val="17"/>
+              </w:rPr>
+              <w:t>Personal Development</w:t>
             </w:r>
           </w:p>
           <w:p>
@@ -985,8 +995,8 @@
               <w:spacing w:after="40"/>
               <w:rPr>
                 <w:b/>
-                <w:sz w:val="18"/>
-                <w:szCs w:val="18"/>
+                <w:sz w:val="17"/>
+                <w:szCs w:val="17"/>
               </w:rPr>
             </w:pPr>
           </w:p>
@@ -999,8 +1009,8 @@
             <w:pPr>
               <w:spacing w:after="40"/>
               <w:rPr>
-                <w:sz w:val="18"/>
-                <w:szCs w:val="18"/>
+                <w:sz w:val="17"/>
+                <w:szCs w:val="17"/>
               </w:rPr>
             </w:pPr>
           </w:p>
@@ -1014,26 +1024,149 @@
           </w:tcPr>
           <w:p>
             <w:pPr>
+              <w:pStyle w:val="ListParagraph"/>
+              <w:numPr>
+                <w:ilvl w:val="0"/>
+                <w:numId w:val="3"/>
+              </w:numPr>
               <w:spacing w:after="40"/>
               <w:rPr>
-                <w:sz w:val="18"/>
-                <w:szCs w:val="18"/>
-              </w:rPr>
-            </w:pPr>
-            <w:r>
-              <w:rPr>
-                <w:sz w:val="18"/>
-                <w:szCs w:val="18"/>
-              </w:rPr>
-              <w:t xml:space="preserve">Former </w:t>
-            </w:r>
-            <w:r>
-              <w:rPr>
-                <w:sz w:val="18"/>
-                <w:szCs w:val="18"/>
-              </w:rPr>
-              <w:t>British Computing Society (BCS) student membership</w:t>
-            </w:r>
+                <w:sz w:val="17"/>
+                <w:szCs w:val="17"/>
+              </w:rPr>
+            </w:pPr>
+            <w:r>
+              <w:rPr>
+                <w:sz w:val="17"/>
+                <w:szCs w:val="17"/>
+              </w:rPr>
+              <w:t>More recently I have completed “The Complete Web Developer in 2019: Zero to Mastery” course on Udemy</w:t>
+            </w:r>
+            <w:r>
+              <w:rPr>
+                <w:sz w:val="17"/>
+                <w:szCs w:val="17"/>
+              </w:rPr>
+              <w:t>. This helped refresh my memory on some of the simpler topics and really helped me broaden my knowledge on full stack web development.</w:t>
+            </w:r>
+          </w:p>
+          <w:p>
+            <w:pPr>
+              <w:pStyle w:val="ListParagraph"/>
+              <w:numPr>
+                <w:ilvl w:val="0"/>
+                <w:numId w:val="3"/>
+              </w:numPr>
+              <w:spacing w:after="40"/>
+              <w:rPr>
+                <w:sz w:val="17"/>
+                <w:szCs w:val="17"/>
+              </w:rPr>
+            </w:pPr>
+            <w:r>
+              <w:rPr>
+                <w:sz w:val="17"/>
+                <w:szCs w:val="17"/>
+              </w:rPr>
+              <w:t xml:space="preserve">I am currently studying “The Complete Junior to Senior Web Developer Roadmap (2019)” course. More info and topics included in these courses can be found here: </w:t>
+            </w:r>
+            <w:hyperlink r:id="rId10" w:history="1">
+              <w:r>
+                <w:rPr>
+                  <w:rStyle w:val="Hyperlink"/>
+                  <w:sz w:val="17"/>
+                  <w:szCs w:val="17"/>
+                </w:rPr>
+                <w:t>https://www.udemy.com/user/andrei-neagoie/</w:t>
+              </w:r>
+            </w:hyperlink>
+            <w:r>
+              <w:rPr>
+                <w:sz w:val="17"/>
+                <w:szCs w:val="17"/>
+              </w:rPr>
+              <w:t>.</w:t>
+            </w:r>
+          </w:p>
+          <w:p>
+            <w:pPr>
+              <w:pStyle w:val="ListParagraph"/>
+              <w:numPr>
+                <w:ilvl w:val="0"/>
+                <w:numId w:val="3"/>
+              </w:numPr>
+              <w:spacing w:after="40"/>
+              <w:rPr>
+                <w:sz w:val="17"/>
+                <w:szCs w:val="17"/>
+              </w:rPr>
+            </w:pPr>
+            <w:r>
+              <w:rPr>
+                <w:sz w:val="17"/>
+                <w:szCs w:val="17"/>
+              </w:rPr>
+              <w:t xml:space="preserve">In my spare time I have also created some websites of my own, </w:t>
+            </w:r>
+            <w:r>
+              <w:rPr>
+                <w:sz w:val="17"/>
+                <w:szCs w:val="17"/>
+              </w:rPr>
+              <w:t>my most recent one being my portfolio that is linked above. And</w:t>
+            </w:r>
+            <w:r>
+              <w:rPr>
+                <w:sz w:val="17"/>
+                <w:szCs w:val="17"/>
+              </w:rPr>
+              <w:t xml:space="preserve"> any new projects that I </w:t>
+            </w:r>
+            <w:r>
+              <w:rPr>
+                <w:sz w:val="17"/>
+                <w:szCs w:val="17"/>
+              </w:rPr>
+              <w:t>am</w:t>
+            </w:r>
+            <w:r>
+              <w:rPr>
+                <w:sz w:val="17"/>
+                <w:szCs w:val="17"/>
+              </w:rPr>
+              <w:t xml:space="preserve"> working on</w:t>
+            </w:r>
+            <w:r>
+              <w:rPr>
+                <w:sz w:val="17"/>
+                <w:szCs w:val="17"/>
+              </w:rPr>
+              <w:t xml:space="preserve"> will be on </w:t>
+            </w:r>
+            <w:r>
+              <w:rPr>
+                <w:sz w:val="17"/>
+                <w:szCs w:val="17"/>
+              </w:rPr>
+              <w:t>my GitHub and my portfolio when completed</w:t>
+            </w:r>
+            <w:r>
+              <w:rPr>
+                <w:sz w:val="17"/>
+                <w:szCs w:val="17"/>
+              </w:rPr>
+              <w:t>.</w:t>
+            </w:r>
+          </w:p>
+          <w:p>
+            <w:pPr>
+              <w:pStyle w:val="ListParagraph"/>
+              <w:spacing w:after="40"/>
+              <w:rPr>
+                <w:sz w:val="17"/>
+                <w:szCs w:val="17"/>
+              </w:rPr>
+            </w:pPr>
           </w:p>
         </w:tc>
       </w:tr>
@@ -1066,15 +1199,15 @@
             <w:pPr>
               <w:spacing w:after="120"/>
               <w:rPr>
-                <w:sz w:val="18"/>
-                <w:szCs w:val="18"/>
+                <w:sz w:val="17"/>
+                <w:szCs w:val="17"/>
               </w:rPr>
             </w:pPr>
             <w:r>
               <w:rPr>
                 <w:b/>
-                <w:sz w:val="18"/>
-                <w:szCs w:val="18"/>
+                <w:sz w:val="17"/>
+                <w:szCs w:val="17"/>
               </w:rPr>
               <w:t xml:space="preserve">Education </w:t>
             </w:r>
@@ -1088,8 +1221,8 @@
             <w:pPr>
               <w:spacing w:after="120"/>
               <w:rPr>
-                <w:sz w:val="18"/>
-                <w:szCs w:val="18"/>
+                <w:sz w:val="17"/>
+                <w:szCs w:val="17"/>
               </w:rPr>
             </w:pPr>
           </w:p>
@@ -1105,45 +1238,73 @@
             <w:pPr>
               <w:spacing w:after="120"/>
               <w:rPr>
-                <w:sz w:val="18"/>
-                <w:szCs w:val="18"/>
+                <w:sz w:val="17"/>
+                <w:szCs w:val="17"/>
               </w:rPr>
             </w:pPr>
             <w:r>
               <w:rPr>
                 <w:b/>
-                <w:sz w:val="18"/>
-                <w:szCs w:val="18"/>
+                <w:sz w:val="17"/>
+                <w:szCs w:val="17"/>
               </w:rPr>
               <w:t>BSc Information Systems</w:t>
             </w:r>
             <w:r>
               <w:rPr>
-                <w:sz w:val="18"/>
-                <w:szCs w:val="18"/>
+                <w:sz w:val="17"/>
+                <w:szCs w:val="17"/>
               </w:rPr>
               <w:t xml:space="preserve"> (2:1)</w:t>
             </w:r>
             <w:r>
               <w:rPr>
-                <w:sz w:val="18"/>
-                <w:szCs w:val="18"/>
-              </w:rPr>
-              <w:t xml:space="preserve"> University of South Wales 2016 – 2018</w:t>
-            </w:r>
-          </w:p>
-          <w:p>
-            <w:pPr>
-              <w:spacing w:after="120"/>
-              <w:rPr>
-                <w:sz w:val="18"/>
-                <w:szCs w:val="18"/>
-              </w:rPr>
-            </w:pPr>
-            <w:r>
-              <w:rPr>
-                <w:sz w:val="18"/>
-                <w:szCs w:val="18"/>
+                <w:sz w:val="17"/>
+                <w:szCs w:val="17"/>
+              </w:rPr>
+              <w:t xml:space="preserve"> University of South Wales </w:t>
+            </w:r>
+            <w:r>
+              <w:rPr>
+                <w:sz w:val="17"/>
+                <w:szCs w:val="17"/>
+              </w:rPr>
+              <w:t xml:space="preserve">September </w:t>
+            </w:r>
+            <w:r>
+              <w:rPr>
+                <w:sz w:val="17"/>
+                <w:szCs w:val="17"/>
+              </w:rPr>
+              <w:t xml:space="preserve">2016 – </w:t>
+            </w:r>
+            <w:r>
+              <w:rPr>
+                <w:sz w:val="17"/>
+                <w:szCs w:val="17"/>
+              </w:rPr>
+              <w:t xml:space="preserve">May </w:t>
+            </w:r>
+            <w:r>
+              <w:rPr>
+                <w:sz w:val="17"/>
+                <w:szCs w:val="17"/>
+              </w:rPr>
+              <w:t>2018</w:t>
+            </w:r>
+          </w:p>
+          <w:p>
+            <w:pPr>
+              <w:spacing w:after="120"/>
+              <w:rPr>
+                <w:sz w:val="17"/>
+                <w:szCs w:val="17"/>
+              </w:rPr>
+            </w:pPr>
+            <w:r>
+              <w:rPr>
+                <w:sz w:val="17"/>
+                <w:szCs w:val="17"/>
               </w:rPr>
               <w:t xml:space="preserve">Modules include: </w:t>
             </w:r>
@@ -1156,14 +1317,14 @@
               </w:numPr>
               <w:spacing w:after="120"/>
               <w:rPr>
-                <w:sz w:val="18"/>
-                <w:szCs w:val="18"/>
-              </w:rPr>
-            </w:pPr>
-            <w:r>
-              <w:rPr>
-                <w:sz w:val="18"/>
-                <w:szCs w:val="18"/>
+                <w:sz w:val="17"/>
+                <w:szCs w:val="17"/>
+              </w:rPr>
+            </w:pPr>
+            <w:r>
+              <w:rPr>
+                <w:sz w:val="17"/>
+                <w:szCs w:val="17"/>
               </w:rPr>
               <w:t>Advanced Internet and Mobile Computing</w:t>
             </w:r>
@@ -1176,14 +1337,14 @@
               </w:numPr>
               <w:spacing w:after="120"/>
               <w:rPr>
-                <w:sz w:val="18"/>
-                <w:szCs w:val="18"/>
-              </w:rPr>
-            </w:pPr>
-            <w:r>
-              <w:rPr>
-                <w:sz w:val="18"/>
-                <w:szCs w:val="18"/>
+                <w:sz w:val="17"/>
+                <w:szCs w:val="17"/>
+              </w:rPr>
+            </w:pPr>
+            <w:r>
+              <w:rPr>
+                <w:sz w:val="17"/>
+                <w:szCs w:val="17"/>
               </w:rPr>
               <w:t>Advanced IT Service Management</w:t>
             </w:r>
@@ -1196,14 +1357,14 @@
               </w:numPr>
               <w:spacing w:after="120"/>
               <w:rPr>
-                <w:sz w:val="18"/>
-                <w:szCs w:val="18"/>
-              </w:rPr>
-            </w:pPr>
-            <w:r>
-              <w:rPr>
-                <w:sz w:val="18"/>
-                <w:szCs w:val="18"/>
+                <w:sz w:val="17"/>
+                <w:szCs w:val="17"/>
+              </w:rPr>
+            </w:pPr>
+            <w:r>
+              <w:rPr>
+                <w:sz w:val="17"/>
+                <w:szCs w:val="17"/>
               </w:rPr>
               <w:t>The Computing Professional in Practice</w:t>
             </w:r>
@@ -1216,14 +1377,14 @@
               </w:numPr>
               <w:spacing w:after="120"/>
               <w:rPr>
-                <w:sz w:val="18"/>
-                <w:szCs w:val="18"/>
-              </w:rPr>
-            </w:pPr>
-            <w:r>
-              <w:rPr>
-                <w:sz w:val="18"/>
-                <w:szCs w:val="18"/>
+                <w:sz w:val="17"/>
+                <w:szCs w:val="17"/>
+              </w:rPr>
+            </w:pPr>
+            <w:r>
+              <w:rPr>
+                <w:sz w:val="17"/>
+                <w:szCs w:val="17"/>
               </w:rPr>
               <w:t>Advanced Databases and Modelling</w:t>
             </w:r>
@@ -1236,14 +1397,14 @@
               </w:numPr>
               <w:spacing w:after="120"/>
               <w:rPr>
-                <w:sz w:val="18"/>
-                <w:szCs w:val="18"/>
-              </w:rPr>
-            </w:pPr>
-            <w:r>
-              <w:rPr>
-                <w:sz w:val="18"/>
-                <w:szCs w:val="18"/>
+                <w:sz w:val="17"/>
+                <w:szCs w:val="17"/>
+              </w:rPr>
+            </w:pPr>
+            <w:r>
+              <w:rPr>
+                <w:sz w:val="17"/>
+                <w:szCs w:val="17"/>
               </w:rPr>
               <w:t>E-Business Systems and Strategy</w:t>
             </w:r>
@@ -1256,14 +1417,14 @@
               </w:numPr>
               <w:spacing w:after="120"/>
               <w:rPr>
-                <w:sz w:val="18"/>
-                <w:szCs w:val="18"/>
-              </w:rPr>
-            </w:pPr>
-            <w:r>
-              <w:rPr>
-                <w:sz w:val="18"/>
-                <w:szCs w:val="18"/>
+                <w:sz w:val="17"/>
+                <w:szCs w:val="17"/>
+              </w:rPr>
+            </w:pPr>
+            <w:r>
+              <w:rPr>
+                <w:sz w:val="17"/>
+                <w:szCs w:val="17"/>
               </w:rPr>
               <w:t>Project Management and Professional Practice</w:t>
             </w:r>
@@ -1276,26 +1437,51 @@
               </w:numPr>
               <w:spacing w:after="120"/>
               <w:rPr>
-                <w:sz w:val="18"/>
-                <w:szCs w:val="18"/>
-              </w:rPr>
-            </w:pPr>
-            <w:r>
-              <w:rPr>
-                <w:sz w:val="18"/>
-                <w:szCs w:val="18"/>
+                <w:sz w:val="17"/>
+                <w:szCs w:val="17"/>
+              </w:rPr>
+            </w:pPr>
+            <w:r>
+              <w:rPr>
+                <w:sz w:val="17"/>
+                <w:szCs w:val="17"/>
               </w:rPr>
               <w:t>Team Project Computing</w:t>
             </w:r>
           </w:p>
           <w:p>
             <w:pPr>
-              <w:spacing w:after="120"/>
-              <w:rPr>
-                <w:sz w:val="18"/>
-                <w:szCs w:val="18"/>
-              </w:rPr>
-            </w:pPr>
+              <w:numPr>
+                <w:ilvl w:val="1"/>
+                <w:numId w:val="2"/>
+              </w:numPr>
+              <w:spacing w:after="120"/>
+              <w:rPr>
+                <w:sz w:val="17"/>
+                <w:szCs w:val="17"/>
+              </w:rPr>
+            </w:pPr>
+            <w:r>
+              <w:rPr>
+                <w:sz w:val="17"/>
+                <w:szCs w:val="17"/>
+              </w:rPr>
+              <w:t>The project was based on a football league management system built using C# and Microsoft Access. My role and responsibilities were to help my colleague</w:t>
+            </w:r>
+            <w:r>
+              <w:rPr>
+                <w:sz w:val="17"/>
+                <w:szCs w:val="17"/>
+              </w:rPr>
+              <w:t>s</w:t>
+            </w:r>
+            <w:r>
+              <w:rPr>
+                <w:sz w:val="17"/>
+                <w:szCs w:val="17"/>
+              </w:rPr>
+              <w:t xml:space="preserve"> build the system (mainly the front-end) while also testing the system at each stage to make sure any incidents that occurred did not become bigger problems down the line.</w:t>
+            </w:r>
           </w:p>
         </w:tc>
       </w:tr>
@@ -1315,7 +1501,6 @@
               <w:spacing w:after="120"/>
               <w:rPr>
                 <w:b/>
-                <w:sz w:val="18"/>
               </w:rPr>
             </w:pPr>
           </w:p>
@@ -1344,99 +1529,190 @@
             <w:pPr>
               <w:spacing w:after="120"/>
               <w:rPr>
-                <w:sz w:val="18"/>
+                <w:sz w:val="17"/>
+                <w:szCs w:val="17"/>
               </w:rPr>
             </w:pPr>
             <w:r>
               <w:rPr>
                 <w:b/>
-                <w:sz w:val="18"/>
+                <w:sz w:val="17"/>
+                <w:szCs w:val="17"/>
               </w:rPr>
               <w:t>HND Computing</w:t>
             </w:r>
             <w:r>
               <w:rPr>
-                <w:sz w:val="18"/>
-              </w:rPr>
-              <w:t xml:space="preserve"> (Merit) University of South Wales - 2016</w:t>
-            </w:r>
-          </w:p>
-          <w:p>
-            <w:pPr>
-              <w:spacing w:after="120"/>
-              <w:rPr>
-                <w:sz w:val="18"/>
+                <w:sz w:val="17"/>
+                <w:szCs w:val="17"/>
+              </w:rPr>
+              <w:t xml:space="preserve"> (Merit) University of South Wales </w:t>
+            </w:r>
+            <w:r>
+              <w:rPr>
+                <w:sz w:val="17"/>
+                <w:szCs w:val="17"/>
+              </w:rPr>
+              <w:t>September 2014 –</w:t>
+            </w:r>
+            <w:r>
+              <w:rPr>
+                <w:sz w:val="17"/>
+                <w:szCs w:val="17"/>
+              </w:rPr>
+              <w:t xml:space="preserve"> </w:t>
+            </w:r>
+            <w:r>
+              <w:rPr>
+                <w:sz w:val="17"/>
+                <w:szCs w:val="17"/>
+              </w:rPr>
+              <w:t xml:space="preserve">May </w:t>
+            </w:r>
+            <w:r>
+              <w:rPr>
+                <w:sz w:val="17"/>
+                <w:szCs w:val="17"/>
+              </w:rPr>
+              <w:t>2016</w:t>
+            </w:r>
+          </w:p>
+          <w:p>
+            <w:pPr>
+              <w:spacing w:after="120"/>
+              <w:rPr>
+                <w:sz w:val="17"/>
+                <w:szCs w:val="17"/>
               </w:rPr>
             </w:pPr>
             <w:r>
               <w:rPr>
                 <w:b/>
-                <w:sz w:val="18"/>
+                <w:sz w:val="17"/>
+                <w:szCs w:val="17"/>
               </w:rPr>
               <w:t>A-Level Mathematics</w:t>
             </w:r>
             <w:r>
               <w:rPr>
-                <w:sz w:val="18"/>
-              </w:rPr>
-              <w:t xml:space="preserve"> (C) Cowbridge Comprehensive School - 2013</w:t>
-            </w:r>
-          </w:p>
-          <w:p>
-            <w:pPr>
-              <w:spacing w:after="120"/>
-              <w:rPr>
-                <w:sz w:val="18"/>
+                <w:sz w:val="17"/>
+                <w:szCs w:val="17"/>
+              </w:rPr>
+              <w:t xml:space="preserve"> (C) Cowbridge Comprehensive School</w:t>
+            </w:r>
+            <w:r>
+              <w:rPr>
+                <w:sz w:val="17"/>
+                <w:szCs w:val="17"/>
+              </w:rPr>
+              <w:t xml:space="preserve"> September 2006 </w:t>
+            </w:r>
+            <w:r>
+              <w:rPr>
+                <w:sz w:val="17"/>
+                <w:szCs w:val="17"/>
+              </w:rPr>
+              <w:t>-</w:t>
+            </w:r>
+            <w:r>
+              <w:rPr>
+                <w:sz w:val="17"/>
+                <w:szCs w:val="17"/>
+              </w:rPr>
+              <w:t xml:space="preserve"> June</w:t>
+            </w:r>
+            <w:r>
+              <w:rPr>
+                <w:sz w:val="17"/>
+                <w:szCs w:val="17"/>
+              </w:rPr>
+              <w:t xml:space="preserve"> 2013</w:t>
+            </w:r>
+          </w:p>
+          <w:p>
+            <w:pPr>
+              <w:spacing w:after="120"/>
+              <w:rPr>
+                <w:sz w:val="17"/>
+                <w:szCs w:val="17"/>
               </w:rPr>
             </w:pPr>
             <w:r>
               <w:rPr>
                 <w:b/>
-                <w:sz w:val="18"/>
+                <w:sz w:val="17"/>
+                <w:szCs w:val="17"/>
               </w:rPr>
               <w:t>A-Level Computing</w:t>
             </w:r>
             <w:r>
               <w:rPr>
-                <w:sz w:val="18"/>
-              </w:rPr>
-              <w:t xml:space="preserve"> (D) Cowbridge Comprehensive School - 2013</w:t>
-            </w:r>
-          </w:p>
-          <w:p>
-            <w:pPr>
-              <w:spacing w:after="120"/>
-              <w:rPr>
-                <w:sz w:val="18"/>
+                <w:sz w:val="17"/>
+                <w:szCs w:val="17"/>
+              </w:rPr>
+              <w:t xml:space="preserve"> (D) Cowbridge Comprehensive School</w:t>
+            </w:r>
+            <w:r>
+              <w:rPr>
+                <w:sz w:val="17"/>
+                <w:szCs w:val="17"/>
+              </w:rPr>
+              <w:t xml:space="preserve"> September 2006 - June 2013</w:t>
+            </w:r>
+          </w:p>
+          <w:p>
+            <w:pPr>
+              <w:spacing w:after="120"/>
+              <w:rPr>
+                <w:sz w:val="17"/>
+                <w:szCs w:val="17"/>
               </w:rPr>
             </w:pPr>
             <w:r>
               <w:rPr>
                 <w:b/>
-                <w:sz w:val="18"/>
+                <w:sz w:val="17"/>
+                <w:szCs w:val="17"/>
               </w:rPr>
               <w:t>Welsh Baccalaureate</w:t>
             </w:r>
             <w:r>
               <w:rPr>
-                <w:sz w:val="18"/>
-              </w:rPr>
-              <w:t xml:space="preserve"> (equivalent to A grade A-</w:t>
-            </w:r>
-            <w:proofErr w:type="gramStart"/>
-            <w:r>
-              <w:rPr>
-                <w:sz w:val="18"/>
-              </w:rPr>
-              <w:t xml:space="preserve">Level)   </w:t>
-            </w:r>
-            <w:proofErr w:type="gramEnd"/>
-            <w:r>
-              <w:rPr>
-                <w:sz w:val="18"/>
-              </w:rPr>
-              <w:t xml:space="preserve">                                                      Cowbridge Comprehensive School – 2013</w:t>
-            </w:r>
+                <w:sz w:val="17"/>
+                <w:szCs w:val="17"/>
+              </w:rPr>
+              <w:t xml:space="preserve"> (equivalent to A grade A-Level)</w:t>
+            </w:r>
+            <w:r>
+              <w:rPr>
+                <w:sz w:val="17"/>
+                <w:szCs w:val="17"/>
+              </w:rPr>
+              <w:t xml:space="preserve"> </w:t>
+            </w:r>
+            <w:r>
+              <w:rPr>
+                <w:sz w:val="17"/>
+                <w:szCs w:val="17"/>
+              </w:rPr>
+              <w:t xml:space="preserve">Cowbridge Comprehensive School </w:t>
+            </w:r>
+            <w:r>
+              <w:rPr>
+                <w:sz w:val="17"/>
+                <w:szCs w:val="17"/>
+              </w:rPr>
+              <w:t>September 2006 - June 2013</w:t>
+            </w:r>
+          </w:p>
+          <w:p>
+            <w:pPr>
+              <w:spacing w:after="120"/>
+              <w:rPr>
+                <w:sz w:val="17"/>
+                <w:szCs w:val="17"/>
+              </w:rPr>
+            </w:pPr>
           </w:p>
         </w:tc>
       </w:tr>
@@ -1456,15 +1732,16 @@
               <w:spacing w:after="120"/>
               <w:rPr>
                 <w:b/>
-                <w:sz w:val="18"/>
+                <w:sz w:val="17"/>
+                <w:szCs w:val="17"/>
               </w:rPr>
             </w:pPr>
             <w:r>
               <w:rPr>
                 <w:b/>
-                <w:sz w:val="18"/>
-              </w:rPr>
-              <w:lastRenderedPageBreak/>
+                <w:sz w:val="17"/>
+                <w:szCs w:val="17"/>
+              </w:rPr>
               <w:t>Relevant Work Experience</w:t>
             </w:r>
           </w:p>
@@ -1493,32 +1770,37 @@
             <w:pPr>
               <w:spacing w:after="120"/>
               <w:rPr>
-                <w:sz w:val="18"/>
-              </w:rPr>
-            </w:pPr>
-            <w:r>
-              <w:rPr>
-                <w:sz w:val="18"/>
+                <w:sz w:val="17"/>
+                <w:szCs w:val="17"/>
+              </w:rPr>
+            </w:pPr>
+            <w:r>
+              <w:rPr>
+                <w:sz w:val="17"/>
+                <w:szCs w:val="17"/>
               </w:rPr>
               <w:t xml:space="preserve">FD Systems, </w:t>
             </w:r>
             <w:proofErr w:type="spellStart"/>
             <w:r>
               <w:rPr>
-                <w:sz w:val="18"/>
+                <w:sz w:val="17"/>
+                <w:szCs w:val="17"/>
               </w:rPr>
               <w:t>Nantgarw</w:t>
             </w:r>
             <w:proofErr w:type="spellEnd"/>
             <w:r>
               <w:rPr>
-                <w:sz w:val="18"/>
+                <w:sz w:val="17"/>
+                <w:szCs w:val="17"/>
               </w:rPr>
               <w:t xml:space="preserve"> </w:t>
             </w:r>
             <w:r>
               <w:rPr>
-                <w:sz w:val="18"/>
+                <w:sz w:val="17"/>
+                <w:szCs w:val="17"/>
               </w:rPr>
               <w:t>July 2013 - one week</w:t>
             </w:r>
@@ -1527,12 +1809,14 @@
             <w:pPr>
               <w:spacing w:after="120"/>
               <w:rPr>
-                <w:sz w:val="18"/>
-              </w:rPr>
-            </w:pPr>
-            <w:r>
-              <w:rPr>
-                <w:sz w:val="18"/>
+                <w:sz w:val="17"/>
+                <w:szCs w:val="17"/>
+              </w:rPr>
+            </w:pPr>
+            <w:r>
+              <w:rPr>
+                <w:sz w:val="17"/>
+                <w:szCs w:val="17"/>
               </w:rPr>
               <w:t>Learned some HTML while helping them make their new website.</w:t>
             </w:r>
@@ -1541,32 +1825,37 @@
             <w:pPr>
               <w:spacing w:after="120"/>
               <w:rPr>
-                <w:sz w:val="18"/>
-              </w:rPr>
-            </w:pPr>
-          </w:p>
-          <w:p>
-            <w:pPr>
-              <w:spacing w:after="120"/>
-              <w:rPr>
-                <w:sz w:val="18"/>
-              </w:rPr>
-            </w:pPr>
-            <w:r>
-              <w:rPr>
-                <w:sz w:val="18"/>
+                <w:sz w:val="17"/>
+                <w:szCs w:val="17"/>
+              </w:rPr>
+            </w:pPr>
+          </w:p>
+          <w:p>
+            <w:pPr>
+              <w:spacing w:after="120"/>
+              <w:rPr>
+                <w:sz w:val="17"/>
+                <w:szCs w:val="17"/>
+              </w:rPr>
+            </w:pPr>
+            <w:r>
+              <w:rPr>
+                <w:sz w:val="17"/>
+                <w:szCs w:val="17"/>
               </w:rPr>
               <w:t>Fujitsu, DVLA, Swansea</w:t>
             </w:r>
             <w:r>
               <w:rPr>
-                <w:sz w:val="18"/>
+                <w:sz w:val="17"/>
+                <w:szCs w:val="17"/>
               </w:rPr>
               <w:t xml:space="preserve"> </w:t>
             </w:r>
             <w:r>
               <w:rPr>
-                <w:sz w:val="18"/>
+                <w:sz w:val="17"/>
+                <w:szCs w:val="17"/>
               </w:rPr>
               <w:t>July 2012 - two weeks</w:t>
             </w:r>
@@ -1575,12 +1864,14 @@
             <w:pPr>
               <w:spacing w:after="120"/>
               <w:rPr>
-                <w:sz w:val="18"/>
-              </w:rPr>
-            </w:pPr>
-            <w:r>
-              <w:rPr>
-                <w:sz w:val="18"/>
+                <w:sz w:val="17"/>
+                <w:szCs w:val="17"/>
+              </w:rPr>
+            </w:pPr>
+            <w:r>
+              <w:rPr>
+                <w:sz w:val="17"/>
+                <w:szCs w:val="17"/>
               </w:rPr>
               <w:t>Experienced a lot of different computing departments including IT support, software development and hardware development, this gave me a good idea of how important each department can be.</w:t>
             </w:r>
@@ -1589,7 +1880,8 @@
             <w:pPr>
               <w:spacing w:after="120"/>
               <w:rPr>
-                <w:sz w:val="18"/>
+                <w:sz w:val="17"/>
+                <w:szCs w:val="17"/>
               </w:rPr>
             </w:pPr>
           </w:p>
@@ -1608,13 +1900,15 @@
               <w:spacing w:after="120"/>
               <w:rPr>
                 <w:b/>
-                <w:sz w:val="18"/>
+                <w:sz w:val="17"/>
+                <w:szCs w:val="17"/>
               </w:rPr>
             </w:pPr>
             <w:r>
               <w:rPr>
                 <w:b/>
-                <w:sz w:val="18"/>
+                <w:sz w:val="17"/>
+                <w:szCs w:val="17"/>
               </w:rPr>
               <w:t>Job Experience</w:t>
             </w:r>
@@ -1645,38 +1939,44 @@
             <w:pPr>
               <w:spacing w:after="120"/>
               <w:rPr>
-                <w:sz w:val="18"/>
+                <w:sz w:val="17"/>
+                <w:szCs w:val="17"/>
               </w:rPr>
             </w:pPr>
             <w:r>
               <w:rPr>
                 <w:b/>
-                <w:sz w:val="18"/>
+                <w:sz w:val="17"/>
+                <w:szCs w:val="17"/>
               </w:rPr>
               <w:t>Stock Control</w:t>
             </w:r>
             <w:r>
               <w:rPr>
                 <w:b/>
-                <w:sz w:val="18"/>
+                <w:sz w:val="17"/>
+                <w:szCs w:val="17"/>
               </w:rPr>
               <w:t xml:space="preserve"> Assistant</w:t>
             </w:r>
             <w:r>
               <w:rPr>
-                <w:sz w:val="18"/>
+                <w:sz w:val="17"/>
+                <w:szCs w:val="17"/>
               </w:rPr>
               <w:t xml:space="preserve"> - Tesco, Barry</w:t>
             </w:r>
             <w:r>
               <w:rPr>
-                <w:sz w:val="18"/>
+                <w:sz w:val="17"/>
+                <w:szCs w:val="17"/>
               </w:rPr>
               <w:t xml:space="preserve"> </w:t>
             </w:r>
             <w:r>
               <w:rPr>
-                <w:sz w:val="18"/>
+                <w:sz w:val="17"/>
+                <w:szCs w:val="17"/>
               </w:rPr>
               <w:t>June 2017 - Present</w:t>
             </w:r>
@@ -1685,48 +1985,56 @@
             <w:pPr>
               <w:spacing w:after="120"/>
               <w:rPr>
-                <w:sz w:val="18"/>
-              </w:rPr>
-            </w:pPr>
-            <w:r>
-              <w:rPr>
-                <w:sz w:val="18"/>
+                <w:sz w:val="17"/>
+                <w:szCs w:val="17"/>
+              </w:rPr>
+            </w:pPr>
+            <w:r>
+              <w:rPr>
+                <w:sz w:val="17"/>
+                <w:szCs w:val="17"/>
               </w:rPr>
               <w:t xml:space="preserve">Working </w:t>
             </w:r>
             <w:r>
               <w:rPr>
-                <w:sz w:val="18"/>
+                <w:sz w:val="17"/>
+                <w:szCs w:val="17"/>
               </w:rPr>
               <w:t>as part of</w:t>
             </w:r>
             <w:r>
               <w:rPr>
-                <w:sz w:val="18"/>
+                <w:sz w:val="17"/>
+                <w:szCs w:val="17"/>
               </w:rPr>
               <w:t xml:space="preserve"> the </w:t>
             </w:r>
             <w:r>
               <w:rPr>
-                <w:sz w:val="18"/>
+                <w:sz w:val="17"/>
+                <w:szCs w:val="17"/>
               </w:rPr>
               <w:t>stock control</w:t>
             </w:r>
             <w:r>
               <w:rPr>
-                <w:sz w:val="18"/>
+                <w:sz w:val="17"/>
+                <w:szCs w:val="17"/>
               </w:rPr>
               <w:t xml:space="preserve"> team responsible for</w:t>
             </w:r>
             <w:r>
               <w:rPr>
-                <w:sz w:val="18"/>
+                <w:sz w:val="17"/>
+                <w:szCs w:val="17"/>
               </w:rPr>
               <w:t xml:space="preserve"> making sure that all stock is accurately recorded so that there is always stock available for the customers</w:t>
             </w:r>
             <w:r>
               <w:rPr>
-                <w:sz w:val="18"/>
+                <w:sz w:val="17"/>
+                <w:szCs w:val="17"/>
               </w:rPr>
               <w:t xml:space="preserve">. </w:t>
             </w:r>
@@ -1735,24 +2043,28 @@
             <w:pPr>
               <w:spacing w:after="120"/>
               <w:rPr>
-                <w:sz w:val="18"/>
-              </w:rPr>
-            </w:pPr>
-            <w:r>
-              <w:rPr>
-                <w:sz w:val="18"/>
+                <w:sz w:val="17"/>
+                <w:szCs w:val="17"/>
+              </w:rPr>
+            </w:pPr>
+            <w:r>
+              <w:rPr>
+                <w:sz w:val="17"/>
+                <w:szCs w:val="17"/>
               </w:rPr>
               <w:t xml:space="preserve">Learnt a lot of </w:t>
             </w:r>
             <w:r>
               <w:rPr>
-                <w:sz w:val="18"/>
+                <w:sz w:val="17"/>
+                <w:szCs w:val="17"/>
               </w:rPr>
               <w:t>excellent</w:t>
             </w:r>
             <w:r>
               <w:rPr>
-                <w:sz w:val="18"/>
+                <w:sz w:val="17"/>
+                <w:szCs w:val="17"/>
               </w:rPr>
               <w:t xml:space="preserve"> communication skills and what it takes to provide good customer service.</w:t>
             </w:r>
@@ -1761,70 +2073,185 @@
             <w:pPr>
               <w:spacing w:after="120"/>
               <w:rPr>
-                <w:sz w:val="18"/>
-              </w:rPr>
-            </w:pPr>
-          </w:p>
-          <w:p>
-            <w:pPr>
-              <w:spacing w:after="120"/>
-              <w:rPr>
-                <w:sz w:val="18"/>
+                <w:sz w:val="17"/>
+                <w:szCs w:val="17"/>
+              </w:rPr>
+            </w:pPr>
+          </w:p>
+          <w:p>
+            <w:pPr>
+              <w:spacing w:after="120"/>
+              <w:rPr>
+                <w:sz w:val="17"/>
+                <w:szCs w:val="17"/>
               </w:rPr>
             </w:pPr>
             <w:r>
               <w:rPr>
                 <w:b/>
-                <w:sz w:val="18"/>
+                <w:sz w:val="17"/>
+                <w:szCs w:val="17"/>
               </w:rPr>
               <w:t xml:space="preserve">Kitchen Porter </w:t>
             </w:r>
             <w:r>
               <w:rPr>
-                <w:sz w:val="18"/>
+                <w:sz w:val="17"/>
+                <w:szCs w:val="17"/>
               </w:rPr>
               <w:t xml:space="preserve">- Old Post, </w:t>
             </w:r>
             <w:proofErr w:type="spellStart"/>
             <w:r>
               <w:rPr>
-                <w:sz w:val="18"/>
+                <w:sz w:val="17"/>
+                <w:szCs w:val="17"/>
               </w:rPr>
               <w:t>Bonvilston</w:t>
             </w:r>
             <w:proofErr w:type="spellEnd"/>
             <w:r>
               <w:rPr>
-                <w:sz w:val="18"/>
+                <w:sz w:val="17"/>
+                <w:szCs w:val="17"/>
               </w:rPr>
               <w:t xml:space="preserve"> </w:t>
             </w:r>
             <w:r>
               <w:rPr>
-                <w:sz w:val="18"/>
-              </w:rPr>
-              <w:t>2012 - 2017</w:t>
-            </w:r>
-          </w:p>
-          <w:p>
-            <w:pPr>
-              <w:spacing w:after="120"/>
-              <w:rPr>
-                <w:sz w:val="18"/>
-              </w:rPr>
-            </w:pPr>
-            <w:r>
-              <w:rPr>
-                <w:sz w:val="18"/>
-              </w:rPr>
-              <w:t>Worked within the kitchen team to make sure food was prepared efficiently and to a good standard.</w:t>
-            </w:r>
-          </w:p>
-          <w:p>
-            <w:pPr>
-              <w:spacing w:after="120"/>
-              <w:rPr>
-                <w:sz w:val="18"/>
+                <w:sz w:val="17"/>
+                <w:szCs w:val="17"/>
+              </w:rPr>
+              <w:t xml:space="preserve">November </w:t>
+            </w:r>
+            <w:r>
+              <w:rPr>
+                <w:sz w:val="17"/>
+                <w:szCs w:val="17"/>
+              </w:rPr>
+              <w:t xml:space="preserve">2012 </w:t>
+            </w:r>
+            <w:r>
+              <w:rPr>
+                <w:sz w:val="17"/>
+                <w:szCs w:val="17"/>
+              </w:rPr>
+              <w:t>–</w:t>
+            </w:r>
+            <w:r>
+              <w:rPr>
+                <w:sz w:val="17"/>
+                <w:szCs w:val="17"/>
+              </w:rPr>
+              <w:t xml:space="preserve"> </w:t>
+            </w:r>
+            <w:r>
+              <w:rPr>
+                <w:sz w:val="17"/>
+                <w:szCs w:val="17"/>
+              </w:rPr>
+              <w:t xml:space="preserve">June </w:t>
+            </w:r>
+            <w:r>
+              <w:rPr>
+                <w:sz w:val="17"/>
+                <w:szCs w:val="17"/>
+              </w:rPr>
+              <w:t>2017</w:t>
+            </w:r>
+          </w:p>
+          <w:p>
+            <w:pPr>
+              <w:spacing w:after="120"/>
+              <w:rPr>
+                <w:sz w:val="17"/>
+                <w:szCs w:val="17"/>
+              </w:rPr>
+            </w:pPr>
+            <w:r>
+              <w:rPr>
+                <w:sz w:val="17"/>
+                <w:szCs w:val="17"/>
+              </w:rPr>
+              <w:t>Worked within the kitchen team</w:t>
+            </w:r>
+            <w:r>
+              <w:rPr>
+                <w:sz w:val="17"/>
+                <w:szCs w:val="17"/>
+              </w:rPr>
+              <w:t>,</w:t>
+            </w:r>
+            <w:r>
+              <w:rPr>
+                <w:sz w:val="17"/>
+                <w:szCs w:val="17"/>
+              </w:rPr>
+              <w:t xml:space="preserve"> </w:t>
+            </w:r>
+            <w:r>
+              <w:rPr>
+                <w:sz w:val="17"/>
+                <w:szCs w:val="17"/>
+              </w:rPr>
+              <w:t>responsible</w:t>
+            </w:r>
+            <w:r>
+              <w:rPr>
+                <w:sz w:val="17"/>
+                <w:szCs w:val="17"/>
+              </w:rPr>
+              <w:t xml:space="preserve"> </w:t>
+            </w:r>
+            <w:r>
+              <w:rPr>
+                <w:sz w:val="17"/>
+                <w:szCs w:val="17"/>
+              </w:rPr>
+              <w:t xml:space="preserve">for </w:t>
+            </w:r>
+            <w:r>
+              <w:rPr>
+                <w:sz w:val="17"/>
+                <w:szCs w:val="17"/>
+              </w:rPr>
+              <w:t>mak</w:t>
+            </w:r>
+            <w:r>
+              <w:rPr>
+                <w:sz w:val="17"/>
+                <w:szCs w:val="17"/>
+              </w:rPr>
+              <w:t>ing</w:t>
+            </w:r>
+            <w:r>
+              <w:rPr>
+                <w:sz w:val="17"/>
+                <w:szCs w:val="17"/>
+              </w:rPr>
+              <w:t xml:space="preserve"> sure</w:t>
+            </w:r>
+            <w:r>
+              <w:rPr>
+                <w:sz w:val="17"/>
+                <w:szCs w:val="17"/>
+              </w:rPr>
+              <w:t xml:space="preserve"> dishes were washed and</w:t>
+            </w:r>
+            <w:r>
+              <w:rPr>
+                <w:sz w:val="17"/>
+                <w:szCs w:val="17"/>
+              </w:rPr>
+              <w:t xml:space="preserve"> food was prepared efficiently and to a good standard.</w:t>
+            </w:r>
+          </w:p>
+          <w:p>
+            <w:pPr>
+              <w:spacing w:after="120"/>
+              <w:rPr>
+                <w:sz w:val="17"/>
+                <w:szCs w:val="17"/>
               </w:rPr>
             </w:pPr>
           </w:p>
@@ -1845,13 +2272,15 @@
             <w:pPr>
               <w:spacing w:after="120"/>
               <w:rPr>
-                <w:sz w:val="18"/>
+                <w:sz w:val="17"/>
+                <w:szCs w:val="17"/>
               </w:rPr>
             </w:pPr>
             <w:r>
               <w:rPr>
                 <w:b/>
-                <w:sz w:val="18"/>
+                <w:sz w:val="17"/>
+                <w:szCs w:val="17"/>
               </w:rPr>
               <w:t>Voluntary Work</w:t>
             </w:r>
@@ -1885,32 +2314,37 @@
             <w:pPr>
               <w:spacing w:after="120"/>
               <w:rPr>
-                <w:sz w:val="18"/>
-              </w:rPr>
-            </w:pPr>
-            <w:r>
-              <w:rPr>
-                <w:sz w:val="18"/>
+                <w:sz w:val="17"/>
+                <w:szCs w:val="17"/>
+              </w:rPr>
+            </w:pPr>
+            <w:r>
+              <w:rPr>
+                <w:sz w:val="17"/>
+                <w:szCs w:val="17"/>
               </w:rPr>
               <w:t xml:space="preserve">Cowbridge Comprehensive School / </w:t>
             </w:r>
             <w:proofErr w:type="spellStart"/>
             <w:r>
               <w:rPr>
-                <w:sz w:val="18"/>
+                <w:sz w:val="17"/>
+                <w:szCs w:val="17"/>
               </w:rPr>
               <w:t>Tenovus</w:t>
             </w:r>
             <w:proofErr w:type="spellEnd"/>
             <w:r>
               <w:rPr>
-                <w:sz w:val="18"/>
+                <w:sz w:val="17"/>
+                <w:szCs w:val="17"/>
               </w:rPr>
               <w:t xml:space="preserve"> </w:t>
             </w:r>
             <w:r>
               <w:rPr>
-                <w:sz w:val="18"/>
+                <w:sz w:val="17"/>
+                <w:szCs w:val="17"/>
               </w:rPr>
               <w:t xml:space="preserve">2012 - 2013 </w:t>
             </w:r>
@@ -1919,32 +2353,79 @@
             <w:pPr>
               <w:spacing w:after="120"/>
               <w:rPr>
-                <w:sz w:val="18"/>
-              </w:rPr>
-            </w:pPr>
-            <w:r>
-              <w:rPr>
-                <w:sz w:val="18"/>
-              </w:rPr>
-              <w:t xml:space="preserve">Community work consisted of twenty hours of teaching Math’s to Year 7 students and the other ten hours was spent working in the local </w:t>
+                <w:sz w:val="17"/>
+                <w:szCs w:val="17"/>
+              </w:rPr>
+            </w:pPr>
+            <w:r>
+              <w:rPr>
+                <w:sz w:val="17"/>
+                <w:szCs w:val="17"/>
+              </w:rPr>
+              <w:t>Community work consisted of twenty hours of teaching Math’s to Year 7 students</w:t>
+            </w:r>
+            <w:r>
+              <w:rPr>
+                <w:sz w:val="17"/>
+                <w:szCs w:val="17"/>
+              </w:rPr>
+              <w:t>, where I was responsible for looking after one of the children and teaching them one to one.</w:t>
+            </w:r>
+            <w:r>
+              <w:rPr>
+                <w:sz w:val="17"/>
+                <w:szCs w:val="17"/>
+              </w:rPr>
+              <w:t xml:space="preserve"> </w:t>
+            </w:r>
+            <w:r>
+              <w:rPr>
+                <w:sz w:val="17"/>
+                <w:szCs w:val="17"/>
+              </w:rPr>
+              <w:t>T</w:t>
+            </w:r>
+            <w:r>
+              <w:rPr>
+                <w:sz w:val="17"/>
+                <w:szCs w:val="17"/>
+              </w:rPr>
+              <w:t xml:space="preserve">he other ten hours was spent working in the local </w:t>
             </w:r>
             <w:proofErr w:type="spellStart"/>
             <w:r>
               <w:rPr>
-                <w:sz w:val="18"/>
+                <w:sz w:val="17"/>
+                <w:szCs w:val="17"/>
               </w:rPr>
               <w:t>Tenovus</w:t>
             </w:r>
             <w:proofErr w:type="spellEnd"/>
             <w:r>
               <w:rPr>
-                <w:sz w:val="18"/>
-              </w:rPr>
-              <w:t xml:space="preserve"> charity shop </w:t>
-            </w:r>
-            <w:r>
-              <w:rPr>
-                <w:sz w:val="18"/>
+                <w:sz w:val="17"/>
+                <w:szCs w:val="17"/>
+              </w:rPr>
+              <w:t xml:space="preserve"> charity shop</w:t>
+            </w:r>
+            <w:r>
+              <w:rPr>
+                <w:sz w:val="17"/>
+                <w:szCs w:val="17"/>
+              </w:rPr>
+              <w:t xml:space="preserve"> responsible for</w:t>
+            </w:r>
+            <w:r>
+              <w:rPr>
+                <w:sz w:val="17"/>
+                <w:szCs w:val="17"/>
+              </w:rPr>
+              <w:t xml:space="preserve"> </w:t>
+            </w:r>
+            <w:r>
+              <w:rPr>
+                <w:sz w:val="17"/>
+                <w:szCs w:val="17"/>
               </w:rPr>
               <w:t>serving customers and making sure the store was clean and tidy.</w:t>
             </w:r>
@@ -1953,24 +2434,28 @@
             <w:pPr>
               <w:spacing w:after="120"/>
               <w:rPr>
-                <w:sz w:val="18"/>
-              </w:rPr>
-            </w:pPr>
-            <w:r>
-              <w:rPr>
-                <w:sz w:val="18"/>
+                <w:sz w:val="17"/>
+                <w:szCs w:val="17"/>
+              </w:rPr>
+            </w:pPr>
+            <w:r>
+              <w:rPr>
+                <w:sz w:val="17"/>
+                <w:szCs w:val="17"/>
               </w:rPr>
               <w:t xml:space="preserve">Helped me a lot to grow in confidence and learnt a lot of </w:t>
             </w:r>
             <w:r>
               <w:rPr>
-                <w:sz w:val="18"/>
+                <w:sz w:val="17"/>
+                <w:szCs w:val="17"/>
               </w:rPr>
               <w:t>effective communication</w:t>
             </w:r>
             <w:r>
               <w:rPr>
-                <w:sz w:val="18"/>
+                <w:sz w:val="17"/>
+                <w:szCs w:val="17"/>
               </w:rPr>
               <w:t xml:space="preserve"> skills.</w:t>
             </w:r>
@@ -1979,7 +2464,8 @@
             <w:pPr>
               <w:spacing w:after="120"/>
               <w:rPr>
-                <w:sz w:val="18"/>
+                <w:sz w:val="17"/>
+                <w:szCs w:val="17"/>
               </w:rPr>
             </w:pPr>
           </w:p>
@@ -2001,13 +2487,15 @@
               <w:spacing w:after="120"/>
               <w:rPr>
                 <w:b/>
-                <w:sz w:val="18"/>
+                <w:sz w:val="17"/>
+                <w:szCs w:val="17"/>
               </w:rPr>
             </w:pPr>
             <w:r>
               <w:rPr>
                 <w:b/>
-                <w:sz w:val="18"/>
+                <w:sz w:val="17"/>
+                <w:szCs w:val="17"/>
               </w:rPr>
               <w:t>Interests</w:t>
             </w:r>
@@ -2045,12 +2533,14 @@
               </w:numPr>
               <w:spacing w:after="120"/>
               <w:rPr>
-                <w:sz w:val="18"/>
-              </w:rPr>
-            </w:pPr>
-            <w:r>
-              <w:rPr>
-                <w:sz w:val="18"/>
+                <w:sz w:val="17"/>
+                <w:szCs w:val="17"/>
+              </w:rPr>
+            </w:pPr>
+            <w:r>
+              <w:rPr>
+                <w:sz w:val="17"/>
+                <w:szCs w:val="17"/>
               </w:rPr>
               <w:t>Member of and enjoy going to the gym as often as possible.</w:t>
             </w:r>
@@ -2063,12 +2553,14 @@
               </w:numPr>
               <w:spacing w:after="120"/>
               <w:rPr>
-                <w:sz w:val="18"/>
-              </w:rPr>
-            </w:pPr>
-            <w:r>
-              <w:rPr>
-                <w:sz w:val="18"/>
+                <w:sz w:val="17"/>
+                <w:szCs w:val="17"/>
+              </w:rPr>
+            </w:pPr>
+            <w:r>
+              <w:rPr>
+                <w:sz w:val="17"/>
+                <w:szCs w:val="17"/>
               </w:rPr>
               <w:t>Member of a 6-aside football team that play every Sunday.</w:t>
             </w:r>
@@ -2081,20 +2573,16 @@
               </w:numPr>
               <w:spacing w:after="120"/>
               <w:rPr>
-                <w:sz w:val="18"/>
-              </w:rPr>
-            </w:pPr>
-            <w:r>
-              <w:rPr>
-                <w:sz w:val="18"/>
-              </w:rPr>
-              <w:t>Very interested and passionate about technology and always trying to keep up to date w</w:t>
-            </w:r>
-            <w:r>
-              <w:rPr>
-                <w:sz w:val="18"/>
-              </w:rPr>
-              <w:t>hether it’s learning a new programming language or building a new PC.</w:t>
+                <w:sz w:val="17"/>
+                <w:szCs w:val="17"/>
+              </w:rPr>
+            </w:pPr>
+            <w:r>
+              <w:rPr>
+                <w:sz w:val="17"/>
+                <w:szCs w:val="17"/>
+              </w:rPr>
+              <w:t>Very interested and passionate about technology and always trying to keep up to date whether it’s learning a new programming language or building a new PC.</w:t>
             </w:r>
           </w:p>
           <w:p>
@@ -2105,24 +2593,28 @@
               </w:numPr>
               <w:spacing w:after="120"/>
               <w:rPr>
-                <w:sz w:val="18"/>
-              </w:rPr>
-            </w:pPr>
-            <w:r>
-              <w:rPr>
-                <w:sz w:val="18"/>
+                <w:sz w:val="17"/>
+                <w:szCs w:val="17"/>
+              </w:rPr>
+            </w:pPr>
+            <w:r>
+              <w:rPr>
+                <w:sz w:val="17"/>
+                <w:szCs w:val="17"/>
               </w:rPr>
               <w:t xml:space="preserve">With the spare time that I get I also enjoy playing </w:t>
             </w:r>
             <w:r>
               <w:rPr>
-                <w:sz w:val="18"/>
+                <w:sz w:val="17"/>
+                <w:szCs w:val="17"/>
               </w:rPr>
               <w:t xml:space="preserve">some </w:t>
             </w:r>
             <w:r>
               <w:rPr>
-                <w:sz w:val="18"/>
+                <w:sz w:val="17"/>
+                <w:szCs w:val="17"/>
               </w:rPr>
               <w:t>video games.</w:t>
             </w:r>
@@ -2132,7 +2624,8 @@
               <w:spacing w:after="120"/>
               <w:ind w:left="720"/>
               <w:rPr>
-                <w:sz w:val="18"/>
+                <w:sz w:val="17"/>
+                <w:szCs w:val="17"/>
               </w:rPr>
             </w:pPr>
           </w:p>
@@ -2150,13 +2643,15 @@
             <w:pPr>
               <w:spacing w:after="120"/>
               <w:rPr>
-                <w:sz w:val="18"/>
+                <w:sz w:val="17"/>
+                <w:szCs w:val="17"/>
               </w:rPr>
             </w:pPr>
             <w:r>
               <w:rPr>
                 <w:b/>
-                <w:sz w:val="18"/>
+                <w:sz w:val="17"/>
+                <w:szCs w:val="17"/>
               </w:rPr>
               <w:t>References</w:t>
             </w:r>
@@ -2186,12 +2681,14 @@
             <w:pPr>
               <w:spacing w:after="120"/>
               <w:rPr>
-                <w:sz w:val="18"/>
-              </w:rPr>
-            </w:pPr>
-            <w:r>
-              <w:rPr>
-                <w:sz w:val="18"/>
+                <w:sz w:val="17"/>
+                <w:szCs w:val="17"/>
+              </w:rPr>
+            </w:pPr>
+            <w:r>
+              <w:rPr>
+                <w:sz w:val="17"/>
+                <w:szCs w:val="17"/>
               </w:rPr>
               <w:t>References are available on request.</w:t>
             </w:r>
@@ -2200,7 +2697,8 @@
             <w:pPr>
               <w:spacing w:after="120"/>
               <w:rPr>
-                <w:sz w:val="18"/>
+                <w:sz w:val="17"/>
+                <w:szCs w:val="17"/>
               </w:rPr>
             </w:pPr>
           </w:p>
@@ -2215,12 +2713,12 @@
       </w:pPr>
     </w:p>
     <w:sectPr>
-      <w:headerReference w:type="even" r:id="rId9"/>
-      <w:headerReference w:type="default" r:id="rId10"/>
-      <w:footerReference w:type="even" r:id="rId11"/>
-      <w:footerReference w:type="default" r:id="rId12"/>
-      <w:headerReference w:type="first" r:id="rId13"/>
-      <w:footerReference w:type="first" r:id="rId14"/>
+      <w:headerReference w:type="even" r:id="rId11"/>
+      <w:headerReference w:type="default" r:id="rId12"/>
+      <w:footerReference w:type="even" r:id="rId13"/>
+      <w:footerReference w:type="default" r:id="rId14"/>
+      <w:headerReference w:type="first" r:id="rId15"/>
+      <w:footerReference w:type="first" r:id="rId16"/>
       <w:pgSz w:w="12240" w:h="15840"/>
       <w:pgMar w:top="664" w:right="1800" w:bottom="720" w:left="1800" w:header="0" w:footer="0" w:gutter="0"/>
       <w:pgNumType w:start="1"/>
@@ -2460,6 +2958,120 @@
     </w:lvl>
   </w:abstractNum>
   <w:abstractNum w:abstractNumId="1" w15:restartNumberingAfterBreak="0">
+    <w:nsid w:val="40B34A02"/>
+    <w:multiLevelType w:val="hybridMultilevel"/>
+    <w:tmpl w:val="5030C636"/>
+    <w:lvl w:ilvl="0" w:tplc="D34A4A76">
+      <w:start w:val="1"/>
+      <w:numFmt w:val="bullet"/>
+      <w:lvlText w:val=""/>
+      <w:lvlJc w:val="left"/>
+      <w:pPr>
+        <w:ind w:left="720" w:hanging="360"/>
+      </w:pPr>
+      <w:rPr>
+        <w:rFonts w:ascii="Symbol" w:hAnsi="Symbol" w:hint="default"/>
+        <w:color w:val="auto"/>
+      </w:rPr>
+    </w:lvl>
+    <w:lvl w:ilvl="1" w:tplc="08090003" w:tentative="1">
+      <w:start w:val="1"/>
+      <w:numFmt w:val="bullet"/>
+      <w:lvlText w:val="o"/>
+      <w:lvlJc w:val="left"/>
+      <w:pPr>
+        <w:ind w:left="1440" w:hanging="360"/>
+      </w:pPr>
+      <w:rPr>
+        <w:rFonts w:ascii="Courier New" w:hAnsi="Courier New" w:cs="Courier New" w:hint="default"/>
+      </w:rPr>
+    </w:lvl>
+    <w:lvl w:ilvl="2" w:tplc="08090005" w:tentative="1">
+      <w:start w:val="1"/>
+      <w:numFmt w:val="bullet"/>
+      <w:lvlText w:val=""/>
+      <w:lvlJc w:val="left"/>
+      <w:pPr>
+        <w:ind w:left="2160" w:hanging="360"/>
+      </w:pPr>
+      <w:rPr>
+        <w:rFonts w:ascii="Wingdings" w:hAnsi="Wingdings" w:hint="default"/>
+      </w:rPr>
+    </w:lvl>
+    <w:lvl w:ilvl="3" w:tplc="08090001" w:tentative="1">
+      <w:start w:val="1"/>
+      <w:numFmt w:val="bullet"/>
+      <w:lvlText w:val=""/>
+      <w:lvlJc w:val="left"/>
+      <w:pPr>
+        <w:ind w:left="2880" w:hanging="360"/>
+      </w:pPr>
+      <w:rPr>
+        <w:rFonts w:ascii="Symbol" w:hAnsi="Symbol" w:hint="default"/>
+      </w:rPr>
+    </w:lvl>
+    <w:lvl w:ilvl="4" w:tplc="08090003" w:tentative="1">
+      <w:start w:val="1"/>
+      <w:numFmt w:val="bullet"/>
+      <w:lvlText w:val="o"/>
+      <w:lvlJc w:val="left"/>
+      <w:pPr>
+        <w:ind w:left="3600" w:hanging="360"/>
+      </w:pPr>
+      <w:rPr>
+        <w:rFonts w:ascii="Courier New" w:hAnsi="Courier New" w:cs="Courier New" w:hint="default"/>
+      </w:rPr>
+    </w:lvl>
+    <w:lvl w:ilvl="5" w:tplc="08090005" w:tentative="1">
+      <w:start w:val="1"/>
+      <w:numFmt w:val="bullet"/>
+      <w:lvlText w:val=""/>
+      <w:lvlJc w:val="left"/>
+      <w:pPr>
+        <w:ind w:left="4320" w:hanging="360"/>
+      </w:pPr>
+      <w:rPr>
+        <w:rFonts w:ascii="Wingdings" w:hAnsi="Wingdings" w:hint="default"/>
+      </w:rPr>
+    </w:lvl>
+    <w:lvl w:ilvl="6" w:tplc="08090001" w:tentative="1">
+      <w:start w:val="1"/>
+      <w:numFmt w:val="bullet"/>
+      <w:lvlText w:val=""/>
+      <w:lvlJc w:val="left"/>
+      <w:pPr>
+        <w:ind w:left="5040" w:hanging="360"/>
+      </w:pPr>
+      <w:rPr>
+        <w:rFonts w:ascii="Symbol" w:hAnsi="Symbol" w:hint="default"/>
+      </w:rPr>
+    </w:lvl>
+    <w:lvl w:ilvl="7" w:tplc="08090003" w:tentative="1">
+      <w:start w:val="1"/>
+      <w:numFmt w:val="bullet"/>
+      <w:lvlText w:val="o"/>
+      <w:lvlJc w:val="left"/>
+      <w:pPr>
+        <w:ind w:left="5760" w:hanging="360"/>
+      </w:pPr>
+      <w:rPr>
+        <w:rFonts w:ascii="Courier New" w:hAnsi="Courier New" w:cs="Courier New" w:hint="default"/>
+      </w:rPr>
+    </w:lvl>
+    <w:lvl w:ilvl="8" w:tplc="08090005" w:tentative="1">
+      <w:start w:val="1"/>
+      <w:numFmt w:val="bullet"/>
+      <w:lvlText w:val=""/>
+      <w:lvlJc w:val="left"/>
+      <w:pPr>
+        <w:ind w:left="6480" w:hanging="360"/>
+      </w:pPr>
+      <w:rPr>
+        <w:rFonts w:ascii="Wingdings" w:hAnsi="Wingdings" w:hint="default"/>
+      </w:rPr>
+    </w:lvl>
+  </w:abstractNum>
+  <w:abstractNum w:abstractNumId="2" w15:restartNumberingAfterBreak="0">
     <w:nsid w:val="70541F9F"/>
     <w:multiLevelType w:val="hybridMultilevel"/>
     <w:tmpl w:val="C2F00A60"/>
@@ -2574,10 +3186,13 @@
     </w:lvl>
   </w:abstractNum>
   <w:num w:numId="1">
-    <w:abstractNumId w:val="1"/>
+    <w:abstractNumId w:val="2"/>
   </w:num>
   <w:num w:numId="2">
     <w:abstractNumId w:val="0"/>
+  </w:num>
+  <w:num w:numId="3">
+    <w:abstractNumId w:val="1"/>
   </w:num>
 </w:numbering>
 </file>
@@ -2607,7 +3222,7 @@
       </w:pPr>
     </w:pPrDefault>
   </w:docDefaults>
-  <w:latentStyles w:defLockedState="0" w:defUIPriority="99" w:defSemiHidden="0" w:defUnhideWhenUsed="0" w:defQFormat="0" w:count="375">
+  <w:latentStyles w:defLockedState="0" w:defUIPriority="99" w:defSemiHidden="0" w:defUnhideWhenUsed="0" w:defQFormat="0" w:count="376">
     <w:lsdException w:name="Normal" w:uiPriority="0" w:qFormat="1"/>
     <w:lsdException w:name="heading 1" w:uiPriority="9" w:qFormat="1"/>
     <w:lsdException w:name="heading 2" w:semiHidden="1" w:uiPriority="9" w:unhideWhenUsed="1" w:qFormat="1"/>
@@ -2983,6 +3598,7 @@
     <w:lsdException w:name="Smart Hyperlink" w:semiHidden="1" w:unhideWhenUsed="1"/>
     <w:lsdException w:name="Hashtag" w:semiHidden="1" w:unhideWhenUsed="1"/>
     <w:lsdException w:name="Unresolved Mention" w:semiHidden="1" w:unhideWhenUsed="1"/>
+    <w:lsdException w:name="Smart Link" w:semiHidden="1" w:unhideWhenUsed="1"/>
   </w:latentStyles>
   <w:style w:type="paragraph" w:default="1" w:styleId="Normal">
     <w:name w:val="Normal"/>

</xml_diff>